<commit_message>
Added Required Tables (Needs Filling In)
</commit_message>
<xml_diff>
--- a/LogBookWeekly/Week10-LogBook.docx
+++ b/LogBookWeekly/Week10-LogBook.docx
@@ -2,6 +2,2506 @@
 <file path=word/document.xml><?xml version="1.0" encoding="utf-8"?>
 <w:document xmlns:wpc="http://schemas.microsoft.com/office/word/2010/wordprocessingCanvas" xmlns:cx="http://schemas.microsoft.com/office/drawing/2014/chartex" xmlns:cx1="http://schemas.microsoft.com/office/drawing/2015/9/8/chartex" xmlns:cx2="http://schemas.microsoft.com/office/drawing/2015/10/21/chartex" xmlns:cx3="http://schemas.microsoft.com/office/drawing/2016/5/9/chartex" xmlns:cx4="http://schemas.microsoft.com/office/drawing/2016/5/10/chartex" xmlns:cx5="http://schemas.microsoft.com/office/drawing/2016/5/11/chartex" xmlns:cx6="http://schemas.microsoft.com/office/drawing/2016/5/12/chartex" xmlns:cx7="http://schemas.microsoft.com/office/drawing/2016/5/13/chartex" xmlns:cx8="http://schemas.microsoft.com/office/drawing/2016/5/14/chartex" xmlns:mc="http://schemas.openxmlformats.org/markup-compatibility/2006" xmlns:aink="http://schemas.microsoft.com/office/drawing/2016/ink" xmlns:am3d="http://schemas.microsoft.com/office/drawing/2017/model3d" xmlns:o="urn:schemas-microsoft-com:office:office" xmlns:oel="http://schemas.microsoft.com/office/2019/extlst" xmlns:r="http://schemas.openxmlformats.org/officeDocument/2006/relationships" xmlns:m="http://schemas.openxmlformats.org/officeDocument/2006/math" xmlns:v="urn:schemas-microsoft-com:vml" xmlns:wp14="http://schemas.microsoft.com/office/word/2010/wordprocessingDrawing" xmlns:wp="http://schemas.openxmlformats.org/drawingml/2006/wordprocessingDrawing" xmlns:w10="urn:schemas-microsoft-com:office:word" xmlns:w="http://schemas.openxmlformats.org/wordprocessingml/2006/main" xmlns:w14="http://schemas.microsoft.com/office/word/2010/wordml" xmlns:w15="http://schemas.microsoft.com/office/word/2012/wordml" xmlns:w16cex="http://schemas.microsoft.com/office/word/2018/wordml/cex" xmlns:w16cid="http://schemas.microsoft.com/office/word/2016/wordml/cid" xmlns:w16="http://schemas.microsoft.com/office/word/2018/wordml" xmlns:w16sdtdh="http://schemas.microsoft.com/office/word/2020/wordml/sdtdatahash" xmlns:w16se="http://schemas.microsoft.com/office/word/2015/wordml/symex" xmlns:wpg="http://schemas.microsoft.com/office/word/2010/wordprocessingGroup" xmlns:wpi="http://schemas.microsoft.com/office/word/2010/wordprocessingInk" xmlns:wne="http://schemas.microsoft.com/office/word/2006/wordml" xmlns:wps="http://schemas.microsoft.com/office/word/2010/wordprocessingShape" mc:Ignorable="w14 w15 w16se w16cid w16 w16cex w16sdtdh wp14">
   <w:body>
+    <w:tbl>
+      <w:tblPr>
+        <w:tblStyle w:val="TableGrid"/>
+        <w:tblW w:w="10728" w:type="dxa"/>
+        <w:tblLayout w:type="fixed"/>
+        <w:tblLook w:val="04A0" w:firstRow="1" w:lastRow="0" w:firstColumn="1" w:lastColumn="0" w:noHBand="0" w:noVBand="1"/>
+      </w:tblPr>
+      <w:tblGrid>
+        <w:gridCol w:w="537"/>
+        <w:gridCol w:w="6951"/>
+        <w:gridCol w:w="3240"/>
+      </w:tblGrid>
+      <w:tr>
+        <w:tc>
+          <w:tcPr>
+            <w:tcW w:w="7488" w:type="dxa"/>
+            <w:gridSpan w:val="2"/>
+            <w:shd w:val="clear" w:color="auto" w:fill="FABF8F" w:themeFill="accent6" w:themeFillTint="99"/>
+          </w:tcPr>
+          <w:p>
+            <w:pPr>
+              <w:rPr>
+                <w:rFonts w:ascii="Calibri" w:eastAsia="Calibri" w:hAnsi="Calibri" w:cs="Arial"/>
+              </w:rPr>
+            </w:pPr>
+            <w:r>
+              <w:rPr>
+                <w:rFonts w:eastAsia="Calibri" w:cs="Arial"/>
+                <w:b/>
+              </w:rPr>
+              <w:t xml:space="preserve">Meeting No.: </w:t>
+            </w:r>
+          </w:p>
+        </w:tc>
+        <w:tc>
+          <w:tcPr>
+            <w:tcW w:w="3240" w:type="dxa"/>
+            <w:shd w:val="clear" w:color="auto" w:fill="FABF8F" w:themeFill="accent6" w:themeFillTint="99"/>
+          </w:tcPr>
+          <w:p>
+            <w:pPr>
+              <w:rPr>
+                <w:b/>
+              </w:rPr>
+            </w:pPr>
+            <w:r>
+              <w:rPr>
+                <w:rFonts w:eastAsia="Calibri" w:cs="Arial"/>
+                <w:b/>
+              </w:rPr>
+              <w:t>Date:</w:t>
+            </w:r>
+          </w:p>
+        </w:tc>
+      </w:tr>
+      <w:tr>
+        <w:tc>
+          <w:tcPr>
+            <w:tcW w:w="537" w:type="dxa"/>
+            <w:shd w:val="clear" w:color="auto" w:fill="FDE9D9" w:themeFill="accent6" w:themeFillTint="33"/>
+          </w:tcPr>
+          <w:p>
+            <w:pPr>
+              <w:rPr>
+                <w:bCs/>
+              </w:rPr>
+            </w:pPr>
+            <w:r>
+              <w:rPr>
+                <w:rFonts w:eastAsia="Calibri" w:cs="Arial"/>
+                <w:bCs/>
+              </w:rPr>
+              <w:t>No.</w:t>
+            </w:r>
+          </w:p>
+        </w:tc>
+        <w:tc>
+          <w:tcPr>
+            <w:tcW w:w="6951" w:type="dxa"/>
+            <w:shd w:val="clear" w:color="auto" w:fill="FDE9D9" w:themeFill="accent6" w:themeFillTint="33"/>
+          </w:tcPr>
+          <w:p>
+            <w:pPr>
+              <w:rPr>
+                <w:bCs/>
+              </w:rPr>
+            </w:pPr>
+            <w:r>
+              <w:rPr>
+                <w:rFonts w:eastAsia="Calibri" w:cs="Arial"/>
+                <w:bCs/>
+              </w:rPr>
+              <w:t xml:space="preserve">Member’s name/QUID </w:t>
+            </w:r>
+            <w:r>
+              <w:rPr>
+                <w:rFonts w:eastAsia="Calibri" w:cs="Arial"/>
+                <w:b/>
+              </w:rPr>
+              <w:t xml:space="preserve">(BY STUDENTS) </w:t>
+            </w:r>
+            <w:r>
+              <w:rPr>
+                <w:rFonts w:eastAsia="Calibri" w:cs="Arial"/>
+                <w:bCs/>
+                <w:i/>
+                <w:iCs/>
+              </w:rPr>
+              <w:t>keep the same order in all logbooks.</w:t>
+            </w:r>
+          </w:p>
+        </w:tc>
+        <w:tc>
+          <w:tcPr>
+            <w:tcW w:w="3240" w:type="dxa"/>
+            <w:shd w:val="clear" w:color="auto" w:fill="FDE9D9" w:themeFill="accent6" w:themeFillTint="33"/>
+          </w:tcPr>
+          <w:p>
+            <w:pPr>
+              <w:rPr>
+                <w:bCs/>
+              </w:rPr>
+            </w:pPr>
+            <w:r>
+              <w:rPr>
+                <w:rFonts w:eastAsia="Calibri" w:cs="Arial"/>
+                <w:bCs/>
+              </w:rPr>
+              <w:t xml:space="preserve">Attended/Absent </w:t>
+            </w:r>
+            <w:r>
+              <w:rPr>
+                <w:rFonts w:eastAsia="Calibri" w:cs="Arial"/>
+                <w:b/>
+              </w:rPr>
+              <w:t>(BY ADVISOR)</w:t>
+            </w:r>
+          </w:p>
+        </w:tc>
+      </w:tr>
+      <w:tr>
+        <w:trPr>
+          <w:trHeight w:val="278"/>
+        </w:trPr>
+        <w:tc>
+          <w:tcPr>
+            <w:tcW w:w="537" w:type="dxa"/>
+          </w:tcPr>
+          <w:p>
+            <w:pPr>
+              <w:rPr>
+                <w:rFonts w:ascii="Calibri" w:eastAsia="Calibri" w:hAnsi="Calibri" w:cs="Arial"/>
+              </w:rPr>
+            </w:pPr>
+            <w:r>
+              <w:rPr>
+                <w:rFonts w:eastAsia="Calibri" w:cs="Arial"/>
+              </w:rPr>
+              <w:t>1</w:t>
+            </w:r>
+          </w:p>
+        </w:tc>
+        <w:tc>
+          <w:tcPr>
+            <w:tcW w:w="6951" w:type="dxa"/>
+          </w:tcPr>
+          <w:p>
+            <w:pPr>
+              <w:rPr>
+                <w:rFonts w:ascii="Calibri" w:eastAsia="Calibri" w:hAnsi="Calibri" w:cs="Arial"/>
+              </w:rPr>
+            </w:pPr>
+            <w:r>
+              <w:rPr>
+                <w:rFonts w:eastAsia="Calibri" w:cs="Arial"/>
+              </w:rPr>
+              <w:t>Essa Ahmed Abou Jabal / 202004969</w:t>
+            </w:r>
+          </w:p>
+        </w:tc>
+        <w:tc>
+          <w:tcPr>
+            <w:tcW w:w="3240" w:type="dxa"/>
+          </w:tcPr>
+          <w:p>
+            <w:pPr>
+              <w:rPr>
+                <w:rFonts w:ascii="Calibri" w:eastAsia="Calibri" w:hAnsi="Calibri" w:cs="Arial"/>
+              </w:rPr>
+            </w:pPr>
+          </w:p>
+        </w:tc>
+      </w:tr>
+      <w:tr>
+        <w:trPr>
+          <w:trHeight w:val="278"/>
+        </w:trPr>
+        <w:tc>
+          <w:tcPr>
+            <w:tcW w:w="537" w:type="dxa"/>
+          </w:tcPr>
+          <w:p>
+            <w:pPr>
+              <w:rPr>
+                <w:rFonts w:ascii="Calibri" w:eastAsia="Calibri" w:hAnsi="Calibri" w:cs="Arial"/>
+              </w:rPr>
+            </w:pPr>
+            <w:r>
+              <w:rPr>
+                <w:rFonts w:eastAsia="Calibri" w:cs="Arial"/>
+              </w:rPr>
+              <w:t>2</w:t>
+            </w:r>
+          </w:p>
+        </w:tc>
+        <w:tc>
+          <w:tcPr>
+            <w:tcW w:w="6951" w:type="dxa"/>
+          </w:tcPr>
+          <w:p>
+            <w:pPr>
+              <w:rPr>
+                <w:rFonts w:ascii="Calibri" w:eastAsia="Calibri" w:hAnsi="Calibri" w:cs="Arial"/>
+              </w:rPr>
+            </w:pPr>
+            <w:r>
+              <w:rPr>
+                <w:rFonts w:eastAsia="Calibri" w:cs="Arial"/>
+              </w:rPr>
+              <w:t>Youssef Sherif Aly/ 201901748</w:t>
+            </w:r>
+          </w:p>
+        </w:tc>
+        <w:tc>
+          <w:tcPr>
+            <w:tcW w:w="3240" w:type="dxa"/>
+          </w:tcPr>
+          <w:p>
+            <w:pPr>
+              <w:rPr>
+                <w:rFonts w:ascii="Calibri" w:eastAsia="Calibri" w:hAnsi="Calibri" w:cs="Arial"/>
+              </w:rPr>
+            </w:pPr>
+          </w:p>
+        </w:tc>
+      </w:tr>
+      <w:tr>
+        <w:trPr>
+          <w:trHeight w:val="278"/>
+        </w:trPr>
+        <w:tc>
+          <w:tcPr>
+            <w:tcW w:w="537" w:type="dxa"/>
+          </w:tcPr>
+          <w:p>
+            <w:pPr>
+              <w:rPr>
+                <w:rFonts w:ascii="Calibri" w:eastAsia="Calibri" w:hAnsi="Calibri" w:cs="Arial"/>
+              </w:rPr>
+            </w:pPr>
+            <w:r>
+              <w:rPr>
+                <w:rFonts w:eastAsia="Calibri" w:cs="Arial"/>
+              </w:rPr>
+              <w:t>3</w:t>
+            </w:r>
+          </w:p>
+        </w:tc>
+        <w:tc>
+          <w:tcPr>
+            <w:tcW w:w="6951" w:type="dxa"/>
+          </w:tcPr>
+          <w:p>
+            <w:pPr>
+              <w:rPr>
+                <w:rFonts w:ascii="Calibri" w:eastAsia="Calibri" w:hAnsi="Calibri" w:cs="Arial"/>
+              </w:rPr>
+            </w:pPr>
+            <w:r>
+              <w:rPr>
+                <w:rFonts w:ascii="Calibri" w:eastAsia="Calibri" w:hAnsi="Calibri" w:cs="Arial"/>
+              </w:rPr>
+              <w:t xml:space="preserve">Mohamed-Dhia </w:t>
+            </w:r>
+            <w:proofErr w:type="spellStart"/>
+            <w:r>
+              <w:rPr>
+                <w:rFonts w:ascii="Calibri" w:eastAsia="Calibri" w:hAnsi="Calibri" w:cs="Arial"/>
+              </w:rPr>
+              <w:t>Abdaoui</w:t>
+            </w:r>
+            <w:proofErr w:type="spellEnd"/>
+            <w:r>
+              <w:rPr>
+                <w:rFonts w:ascii="Calibri" w:eastAsia="Calibri" w:hAnsi="Calibri" w:cs="Arial"/>
+              </w:rPr>
+              <w:t xml:space="preserve"> / 202005886</w:t>
+            </w:r>
+          </w:p>
+        </w:tc>
+        <w:tc>
+          <w:tcPr>
+            <w:tcW w:w="3240" w:type="dxa"/>
+          </w:tcPr>
+          <w:p>
+            <w:pPr>
+              <w:rPr>
+                <w:rFonts w:ascii="Calibri" w:eastAsia="Calibri" w:hAnsi="Calibri" w:cs="Arial"/>
+              </w:rPr>
+            </w:pPr>
+          </w:p>
+        </w:tc>
+      </w:tr>
+      <w:tr>
+        <w:trPr>
+          <w:trHeight w:val="278"/>
+        </w:trPr>
+        <w:tc>
+          <w:tcPr>
+            <w:tcW w:w="537" w:type="dxa"/>
+          </w:tcPr>
+          <w:p>
+            <w:pPr>
+              <w:rPr>
+                <w:rFonts w:ascii="Calibri" w:eastAsia="Calibri" w:hAnsi="Calibri" w:cs="Arial"/>
+              </w:rPr>
+            </w:pPr>
+            <w:r>
+              <w:rPr>
+                <w:rFonts w:eastAsia="Calibri" w:cs="Arial"/>
+              </w:rPr>
+              <w:t>4</w:t>
+            </w:r>
+          </w:p>
+        </w:tc>
+        <w:tc>
+          <w:tcPr>
+            <w:tcW w:w="6951" w:type="dxa"/>
+          </w:tcPr>
+          <w:p>
+            <w:pPr>
+              <w:rPr>
+                <w:rFonts w:ascii="Calibri" w:eastAsia="Calibri" w:hAnsi="Calibri" w:cs="Arial"/>
+              </w:rPr>
+            </w:pPr>
+            <w:r>
+              <w:rPr>
+                <w:rFonts w:ascii="Calibri" w:eastAsia="Calibri" w:hAnsi="Calibri" w:cs="Arial"/>
+              </w:rPr>
+              <w:t>Khalifa Ebrahim Yousuf/202002710</w:t>
+            </w:r>
+          </w:p>
+        </w:tc>
+        <w:tc>
+          <w:tcPr>
+            <w:tcW w:w="3240" w:type="dxa"/>
+          </w:tcPr>
+          <w:p>
+            <w:pPr>
+              <w:rPr>
+                <w:rFonts w:ascii="Calibri" w:eastAsia="Calibri" w:hAnsi="Calibri" w:cs="Arial"/>
+              </w:rPr>
+            </w:pPr>
+          </w:p>
+        </w:tc>
+      </w:tr>
+    </w:tbl>
+    <w:p/>
+    <w:tbl>
+      <w:tblPr>
+        <w:tblStyle w:val="TableGrid"/>
+        <w:tblW w:w="10683" w:type="dxa"/>
+        <w:tblLayout w:type="fixed"/>
+        <w:tblLook w:val="04A0" w:firstRow="1" w:lastRow="0" w:firstColumn="1" w:lastColumn="0" w:noHBand="0" w:noVBand="1"/>
+      </w:tblPr>
+      <w:tblGrid>
+        <w:gridCol w:w="648"/>
+        <w:gridCol w:w="4500"/>
+        <w:gridCol w:w="1889"/>
+        <w:gridCol w:w="1801"/>
+        <w:gridCol w:w="1845"/>
+      </w:tblGrid>
+      <w:tr>
+        <w:tc>
+          <w:tcPr>
+            <w:tcW w:w="5148" w:type="dxa"/>
+            <w:gridSpan w:val="2"/>
+            <w:shd w:val="clear" w:color="auto" w:fill="FABF8F" w:themeFill="accent6" w:themeFillTint="99"/>
+          </w:tcPr>
+          <w:p>
+            <w:pPr>
+              <w:rPr>
+                <w:b/>
+              </w:rPr>
+            </w:pPr>
+            <w:r>
+              <w:rPr>
+                <w:rFonts w:eastAsia="Calibri" w:cs="Arial"/>
+                <w:b/>
+              </w:rPr>
+              <w:t>Tasks from last meeting (BY STUDENTS)</w:t>
+            </w:r>
+          </w:p>
+        </w:tc>
+        <w:tc>
+          <w:tcPr>
+            <w:tcW w:w="5535" w:type="dxa"/>
+            <w:gridSpan w:val="3"/>
+            <w:shd w:val="clear" w:color="auto" w:fill="FABF8F" w:themeFill="accent6" w:themeFillTint="99"/>
+          </w:tcPr>
+          <w:p>
+            <w:pPr>
+              <w:rPr>
+                <w:b/>
+              </w:rPr>
+            </w:pPr>
+            <w:r>
+              <w:rPr>
+                <w:rFonts w:eastAsia="Calibri" w:cs="Arial"/>
+                <w:b/>
+              </w:rPr>
+              <w:t>BY ADVISOR</w:t>
+            </w:r>
+          </w:p>
+        </w:tc>
+      </w:tr>
+      <w:tr>
+        <w:tc>
+          <w:tcPr>
+            <w:tcW w:w="648" w:type="dxa"/>
+            <w:shd w:val="clear" w:color="auto" w:fill="FDE9D9" w:themeFill="accent6" w:themeFillTint="33"/>
+          </w:tcPr>
+          <w:p>
+            <w:pPr>
+              <w:rPr>
+                <w:rFonts w:ascii="Calibri" w:eastAsia="Calibri" w:hAnsi="Calibri" w:cs="Arial"/>
+              </w:rPr>
+            </w:pPr>
+            <w:r>
+              <w:rPr>
+                <w:rFonts w:eastAsia="Calibri" w:cs="Arial"/>
+              </w:rPr>
+              <w:t>Task No</w:t>
+            </w:r>
+          </w:p>
+          <w:p>
+            <w:pPr>
+              <w:rPr>
+                <w:rFonts w:ascii="Calibri" w:eastAsia="Calibri" w:hAnsi="Calibri" w:cs="Arial"/>
+              </w:rPr>
+            </w:pPr>
+          </w:p>
+        </w:tc>
+        <w:tc>
+          <w:tcPr>
+            <w:tcW w:w="4500" w:type="dxa"/>
+            <w:shd w:val="clear" w:color="auto" w:fill="FDE9D9" w:themeFill="accent6" w:themeFillTint="33"/>
+          </w:tcPr>
+          <w:p>
+            <w:pPr>
+              <w:rPr>
+                <w:rFonts w:ascii="Calibri" w:eastAsia="Calibri" w:hAnsi="Calibri" w:cs="Arial"/>
+              </w:rPr>
+            </w:pPr>
+            <w:r>
+              <w:rPr>
+                <w:rFonts w:eastAsia="Calibri" w:cs="Arial"/>
+              </w:rPr>
+              <w:t>Progress, problems, related issues, …</w:t>
+            </w:r>
+          </w:p>
+        </w:tc>
+        <w:tc>
+          <w:tcPr>
+            <w:tcW w:w="1889" w:type="dxa"/>
+            <w:shd w:val="clear" w:color="auto" w:fill="FDE9D9" w:themeFill="accent6" w:themeFillTint="33"/>
+          </w:tcPr>
+          <w:p>
+            <w:pPr>
+              <w:rPr>
+                <w:rFonts w:ascii="Calibri" w:eastAsia="Calibri" w:hAnsi="Calibri" w:cs="Arial"/>
+              </w:rPr>
+            </w:pPr>
+            <w:r>
+              <w:rPr>
+                <w:rFonts w:eastAsia="Calibri" w:cs="Arial"/>
+              </w:rPr>
+              <w:t>Assigned to</w:t>
+            </w:r>
+          </w:p>
+          <w:p>
+            <w:pPr>
+              <w:rPr>
+                <w:rFonts w:ascii="Calibri" w:eastAsia="Calibri" w:hAnsi="Calibri" w:cs="Arial"/>
+              </w:rPr>
+            </w:pPr>
+            <w:r>
+              <w:rPr>
+                <w:rFonts w:eastAsia="Calibri" w:cs="Arial"/>
+                <w:b/>
+                <w:bCs/>
+              </w:rPr>
+              <w:t>Member’s No</w:t>
+            </w:r>
+            <w:r>
+              <w:rPr>
+                <w:rFonts w:eastAsia="Calibri" w:cs="Arial"/>
+              </w:rPr>
+              <w:t>/</w:t>
+            </w:r>
+            <w:r>
+              <w:rPr>
+                <w:rFonts w:eastAsia="Calibri" w:cs="Arial"/>
+                <w:b/>
+                <w:bCs/>
+              </w:rPr>
+              <w:t>All</w:t>
+            </w:r>
+          </w:p>
+        </w:tc>
+        <w:tc>
+          <w:tcPr>
+            <w:tcW w:w="1801" w:type="dxa"/>
+            <w:shd w:val="clear" w:color="auto" w:fill="FDE9D9" w:themeFill="accent6" w:themeFillTint="33"/>
+          </w:tcPr>
+          <w:p>
+            <w:pPr>
+              <w:rPr>
+                <w:rFonts w:ascii="Calibri" w:eastAsia="Calibri" w:hAnsi="Calibri" w:cs="Arial"/>
+              </w:rPr>
+            </w:pPr>
+            <w:r>
+              <w:rPr>
+                <w:rFonts w:eastAsia="Calibri" w:cs="Arial"/>
+                <w:b/>
+                <w:bCs/>
+              </w:rPr>
+              <w:t>F</w:t>
+            </w:r>
+            <w:r>
+              <w:rPr>
+                <w:rFonts w:eastAsia="Calibri" w:cs="Arial"/>
+              </w:rPr>
+              <w:t>inished/</w:t>
+            </w:r>
+          </w:p>
+          <w:p>
+            <w:pPr>
+              <w:rPr>
+                <w:rFonts w:ascii="Calibri" w:eastAsia="Calibri" w:hAnsi="Calibri" w:cs="Arial"/>
+              </w:rPr>
+            </w:pPr>
+            <w:r>
+              <w:rPr>
+                <w:rFonts w:eastAsia="Calibri" w:cs="Arial"/>
+                <w:b/>
+                <w:bCs/>
+              </w:rPr>
+              <w:t>C</w:t>
+            </w:r>
+            <w:r>
+              <w:rPr>
+                <w:rFonts w:eastAsia="Calibri" w:cs="Arial"/>
+              </w:rPr>
+              <w:t>ontinued/</w:t>
+            </w:r>
+          </w:p>
+          <w:p>
+            <w:pPr>
+              <w:rPr>
+                <w:rFonts w:ascii="Calibri" w:eastAsia="Calibri" w:hAnsi="Calibri" w:cs="Arial"/>
+              </w:rPr>
+            </w:pPr>
+            <w:r>
+              <w:rPr>
+                <w:rFonts w:eastAsia="Calibri" w:cs="Arial"/>
+                <w:b/>
+                <w:bCs/>
+              </w:rPr>
+              <w:t>F</w:t>
+            </w:r>
+            <w:r>
+              <w:rPr>
+                <w:rFonts w:eastAsia="Calibri" w:cs="Arial"/>
+              </w:rPr>
+              <w:t xml:space="preserve">inished </w:t>
+            </w:r>
+            <w:r>
+              <w:rPr>
+                <w:rFonts w:eastAsia="Calibri" w:cs="Arial"/>
+                <w:b/>
+                <w:bCs/>
+              </w:rPr>
+              <w:t>D</w:t>
+            </w:r>
+            <w:r>
+              <w:rPr>
+                <w:rFonts w:eastAsia="Calibri" w:cs="Arial"/>
+              </w:rPr>
+              <w:t>elayed</w:t>
+            </w:r>
+          </w:p>
+          <w:p>
+            <w:pPr>
+              <w:rPr>
+                <w:rFonts w:ascii="Calibri" w:eastAsia="Calibri" w:hAnsi="Calibri" w:cs="Arial"/>
+              </w:rPr>
+            </w:pPr>
+            <w:r>
+              <w:rPr>
+                <w:rFonts w:eastAsia="Calibri" w:cs="Arial"/>
+                <w:b/>
+                <w:bCs/>
+              </w:rPr>
+              <w:t>F</w:t>
+            </w:r>
+            <w:r>
+              <w:rPr>
+                <w:rFonts w:eastAsia="Calibri" w:cs="Arial"/>
+              </w:rPr>
+              <w:t>/</w:t>
+            </w:r>
+            <w:r>
+              <w:rPr>
+                <w:rFonts w:eastAsia="Calibri" w:cs="Arial"/>
+                <w:b/>
+                <w:bCs/>
+              </w:rPr>
+              <w:t>C</w:t>
+            </w:r>
+            <w:r>
+              <w:rPr>
+                <w:rFonts w:eastAsia="Calibri" w:cs="Arial"/>
+              </w:rPr>
+              <w:t>/</w:t>
+            </w:r>
+            <w:r>
+              <w:rPr>
+                <w:rFonts w:eastAsia="Calibri" w:cs="Arial"/>
+                <w:b/>
+                <w:bCs/>
+              </w:rPr>
+              <w:t>FD</w:t>
+            </w:r>
+          </w:p>
+        </w:tc>
+        <w:tc>
+          <w:tcPr>
+            <w:tcW w:w="1845" w:type="dxa"/>
+            <w:shd w:val="clear" w:color="auto" w:fill="FDE9D9" w:themeFill="accent6" w:themeFillTint="33"/>
+          </w:tcPr>
+          <w:p>
+            <w:pPr>
+              <w:rPr>
+                <w:rFonts w:ascii="Calibri" w:eastAsia="Calibri" w:hAnsi="Calibri" w:cs="Arial"/>
+              </w:rPr>
+            </w:pPr>
+            <w:r>
+              <w:rPr>
+                <w:rFonts w:eastAsia="Calibri" w:cs="Arial"/>
+              </w:rPr>
+              <w:t>Unsatisfactory (</w:t>
+            </w:r>
+            <w:r>
+              <w:rPr>
+                <w:rFonts w:eastAsia="Calibri" w:cs="Arial"/>
+                <w:b/>
+                <w:bCs/>
+              </w:rPr>
+              <w:t>1</w:t>
+            </w:r>
+            <w:r>
+              <w:rPr>
+                <w:rFonts w:eastAsia="Calibri" w:cs="Arial"/>
+              </w:rPr>
+              <w:t>) Marginal (</w:t>
+            </w:r>
+            <w:r>
+              <w:rPr>
+                <w:rFonts w:eastAsia="Calibri" w:cs="Arial"/>
+                <w:b/>
+                <w:bCs/>
+              </w:rPr>
+              <w:t>2</w:t>
+            </w:r>
+            <w:r>
+              <w:rPr>
+                <w:rFonts w:eastAsia="Calibri" w:cs="Arial"/>
+              </w:rPr>
+              <w:t>)</w:t>
+            </w:r>
+          </w:p>
+          <w:p>
+            <w:pPr>
+              <w:rPr>
+                <w:rFonts w:ascii="Calibri" w:eastAsia="Calibri" w:hAnsi="Calibri" w:cs="Arial"/>
+              </w:rPr>
+            </w:pPr>
+            <w:r>
+              <w:rPr>
+                <w:rFonts w:eastAsia="Calibri" w:cs="Arial"/>
+              </w:rPr>
+              <w:t>Satisfactory (</w:t>
+            </w:r>
+            <w:r>
+              <w:rPr>
+                <w:rFonts w:eastAsia="Calibri" w:cs="Arial"/>
+                <w:b/>
+                <w:bCs/>
+              </w:rPr>
+              <w:t>3</w:t>
+            </w:r>
+            <w:r>
+              <w:rPr>
+                <w:rFonts w:eastAsia="Calibri" w:cs="Arial"/>
+              </w:rPr>
+              <w:t>)</w:t>
+            </w:r>
+          </w:p>
+          <w:p>
+            <w:pPr>
+              <w:rPr>
+                <w:rFonts w:ascii="Calibri" w:eastAsia="Calibri" w:hAnsi="Calibri" w:cs="Arial"/>
+              </w:rPr>
+            </w:pPr>
+            <w:r>
+              <w:rPr>
+                <w:rFonts w:eastAsia="Calibri" w:cs="Arial"/>
+                <w:b/>
+                <w:bCs/>
+              </w:rPr>
+              <w:t>1</w:t>
+            </w:r>
+            <w:r>
+              <w:rPr>
+                <w:rFonts w:eastAsia="Calibri" w:cs="Arial"/>
+              </w:rPr>
+              <w:t>/</w:t>
+            </w:r>
+            <w:r>
+              <w:rPr>
+                <w:rFonts w:eastAsia="Calibri" w:cs="Arial"/>
+                <w:b/>
+                <w:bCs/>
+              </w:rPr>
+              <w:t>2</w:t>
+            </w:r>
+            <w:r>
+              <w:rPr>
+                <w:rFonts w:eastAsia="Calibri" w:cs="Arial"/>
+              </w:rPr>
+              <w:t>/</w:t>
+            </w:r>
+            <w:r>
+              <w:rPr>
+                <w:rFonts w:eastAsia="Calibri" w:cs="Arial"/>
+                <w:b/>
+                <w:bCs/>
+              </w:rPr>
+              <w:t>3</w:t>
+            </w:r>
+          </w:p>
+        </w:tc>
+      </w:tr>
+      <w:tr>
+        <w:tc>
+          <w:tcPr>
+            <w:tcW w:w="648" w:type="dxa"/>
+          </w:tcPr>
+          <w:p>
+            <w:pPr>
+              <w:rPr>
+                <w:rFonts w:ascii="Calibri" w:eastAsia="Calibri" w:hAnsi="Calibri" w:cs="Arial"/>
+              </w:rPr>
+            </w:pPr>
+          </w:p>
+        </w:tc>
+        <w:tc>
+          <w:tcPr>
+            <w:tcW w:w="4500" w:type="dxa"/>
+          </w:tcPr>
+          <w:p>
+            <w:pPr>
+              <w:rPr>
+                <w:rFonts w:ascii="Calibri" w:eastAsia="Calibri" w:hAnsi="Calibri" w:cs="Arial"/>
+              </w:rPr>
+            </w:pPr>
+          </w:p>
+        </w:tc>
+        <w:tc>
+          <w:tcPr>
+            <w:tcW w:w="1889" w:type="dxa"/>
+          </w:tcPr>
+          <w:p>
+            <w:pPr>
+              <w:rPr>
+                <w:rFonts w:ascii="Calibri" w:eastAsia="Calibri" w:hAnsi="Calibri" w:cs="Arial"/>
+              </w:rPr>
+            </w:pPr>
+          </w:p>
+        </w:tc>
+        <w:tc>
+          <w:tcPr>
+            <w:tcW w:w="1801" w:type="dxa"/>
+          </w:tcPr>
+          <w:p>
+            <w:pPr>
+              <w:rPr>
+                <w:rFonts w:ascii="Calibri" w:eastAsia="Calibri" w:hAnsi="Calibri" w:cs="Arial"/>
+              </w:rPr>
+            </w:pPr>
+          </w:p>
+        </w:tc>
+        <w:tc>
+          <w:tcPr>
+            <w:tcW w:w="1845" w:type="dxa"/>
+          </w:tcPr>
+          <w:p>
+            <w:pPr>
+              <w:rPr>
+                <w:rFonts w:ascii="Calibri" w:eastAsia="Calibri" w:hAnsi="Calibri" w:cs="Arial"/>
+              </w:rPr>
+            </w:pPr>
+          </w:p>
+        </w:tc>
+      </w:tr>
+      <w:tr>
+        <w:tc>
+          <w:tcPr>
+            <w:tcW w:w="648" w:type="dxa"/>
+          </w:tcPr>
+          <w:p>
+            <w:pPr>
+              <w:rPr>
+                <w:rFonts w:ascii="Calibri" w:eastAsia="Calibri" w:hAnsi="Calibri" w:cs="Arial"/>
+              </w:rPr>
+            </w:pPr>
+          </w:p>
+        </w:tc>
+        <w:tc>
+          <w:tcPr>
+            <w:tcW w:w="4500" w:type="dxa"/>
+          </w:tcPr>
+          <w:p>
+            <w:pPr>
+              <w:rPr>
+                <w:rFonts w:ascii="Calibri" w:eastAsia="Calibri" w:hAnsi="Calibri" w:cs="Arial"/>
+              </w:rPr>
+            </w:pPr>
+          </w:p>
+        </w:tc>
+        <w:tc>
+          <w:tcPr>
+            <w:tcW w:w="1889" w:type="dxa"/>
+          </w:tcPr>
+          <w:p>
+            <w:pPr>
+              <w:rPr>
+                <w:rFonts w:ascii="Calibri" w:eastAsia="Calibri" w:hAnsi="Calibri" w:cs="Arial"/>
+              </w:rPr>
+            </w:pPr>
+          </w:p>
+        </w:tc>
+        <w:tc>
+          <w:tcPr>
+            <w:tcW w:w="1801" w:type="dxa"/>
+          </w:tcPr>
+          <w:p>
+            <w:pPr>
+              <w:rPr>
+                <w:rFonts w:ascii="Calibri" w:eastAsia="Calibri" w:hAnsi="Calibri" w:cs="Arial"/>
+              </w:rPr>
+            </w:pPr>
+          </w:p>
+        </w:tc>
+        <w:tc>
+          <w:tcPr>
+            <w:tcW w:w="1845" w:type="dxa"/>
+          </w:tcPr>
+          <w:p>
+            <w:pPr>
+              <w:rPr>
+                <w:rFonts w:ascii="Calibri" w:eastAsia="Calibri" w:hAnsi="Calibri" w:cs="Arial"/>
+              </w:rPr>
+            </w:pPr>
+          </w:p>
+        </w:tc>
+      </w:tr>
+      <w:tr>
+        <w:tc>
+          <w:tcPr>
+            <w:tcW w:w="648" w:type="dxa"/>
+          </w:tcPr>
+          <w:p>
+            <w:pPr>
+              <w:rPr>
+                <w:rFonts w:ascii="Calibri" w:eastAsia="Calibri" w:hAnsi="Calibri" w:cs="Arial"/>
+              </w:rPr>
+            </w:pPr>
+          </w:p>
+        </w:tc>
+        <w:tc>
+          <w:tcPr>
+            <w:tcW w:w="4500" w:type="dxa"/>
+          </w:tcPr>
+          <w:p>
+            <w:pPr>
+              <w:rPr>
+                <w:rFonts w:ascii="Calibri" w:eastAsia="Calibri" w:hAnsi="Calibri" w:cs="Arial"/>
+              </w:rPr>
+            </w:pPr>
+          </w:p>
+        </w:tc>
+        <w:tc>
+          <w:tcPr>
+            <w:tcW w:w="1889" w:type="dxa"/>
+          </w:tcPr>
+          <w:p>
+            <w:pPr>
+              <w:rPr>
+                <w:rFonts w:ascii="Calibri" w:eastAsia="Calibri" w:hAnsi="Calibri" w:cs="Arial"/>
+              </w:rPr>
+            </w:pPr>
+          </w:p>
+        </w:tc>
+        <w:tc>
+          <w:tcPr>
+            <w:tcW w:w="1801" w:type="dxa"/>
+          </w:tcPr>
+          <w:p>
+            <w:pPr>
+              <w:rPr>
+                <w:rFonts w:ascii="Calibri" w:eastAsia="Calibri" w:hAnsi="Calibri" w:cs="Arial"/>
+              </w:rPr>
+            </w:pPr>
+          </w:p>
+        </w:tc>
+        <w:tc>
+          <w:tcPr>
+            <w:tcW w:w="1845" w:type="dxa"/>
+          </w:tcPr>
+          <w:p>
+            <w:pPr>
+              <w:rPr>
+                <w:rFonts w:ascii="Calibri" w:eastAsia="Calibri" w:hAnsi="Calibri" w:cs="Arial"/>
+              </w:rPr>
+            </w:pPr>
+          </w:p>
+        </w:tc>
+      </w:tr>
+      <w:tr>
+        <w:tc>
+          <w:tcPr>
+            <w:tcW w:w="648" w:type="dxa"/>
+          </w:tcPr>
+          <w:p>
+            <w:pPr>
+              <w:rPr>
+                <w:rFonts w:ascii="Calibri" w:eastAsia="Calibri" w:hAnsi="Calibri" w:cs="Arial"/>
+              </w:rPr>
+            </w:pPr>
+          </w:p>
+        </w:tc>
+        <w:tc>
+          <w:tcPr>
+            <w:tcW w:w="4500" w:type="dxa"/>
+          </w:tcPr>
+          <w:p>
+            <w:pPr>
+              <w:suppressAutoHyphens/>
+              <w:rPr>
+                <w:rFonts w:ascii="Calibri" w:eastAsia="Calibri" w:hAnsi="Calibri" w:cs="Arial"/>
+              </w:rPr>
+            </w:pPr>
+          </w:p>
+        </w:tc>
+        <w:tc>
+          <w:tcPr>
+            <w:tcW w:w="1889" w:type="dxa"/>
+          </w:tcPr>
+          <w:p>
+            <w:pPr>
+              <w:rPr>
+                <w:rFonts w:ascii="Calibri" w:eastAsia="Calibri" w:hAnsi="Calibri" w:cs="Arial"/>
+              </w:rPr>
+            </w:pPr>
+          </w:p>
+        </w:tc>
+        <w:tc>
+          <w:tcPr>
+            <w:tcW w:w="1801" w:type="dxa"/>
+          </w:tcPr>
+          <w:p>
+            <w:pPr>
+              <w:rPr>
+                <w:rFonts w:ascii="Calibri" w:eastAsia="Calibri" w:hAnsi="Calibri" w:cs="Arial"/>
+              </w:rPr>
+            </w:pPr>
+          </w:p>
+        </w:tc>
+        <w:tc>
+          <w:tcPr>
+            <w:tcW w:w="1845" w:type="dxa"/>
+          </w:tcPr>
+          <w:p>
+            <w:pPr>
+              <w:rPr>
+                <w:rFonts w:ascii="Calibri" w:eastAsia="Calibri" w:hAnsi="Calibri" w:cs="Arial"/>
+              </w:rPr>
+            </w:pPr>
+          </w:p>
+        </w:tc>
+      </w:tr>
+    </w:tbl>
+    <w:p/>
+    <w:tbl>
+      <w:tblPr>
+        <w:tblStyle w:val="TableGrid"/>
+        <w:tblW w:w="10683" w:type="dxa"/>
+        <w:tblLayout w:type="fixed"/>
+        <w:tblLook w:val="04A0" w:firstRow="1" w:lastRow="0" w:firstColumn="1" w:lastColumn="0" w:noHBand="0" w:noVBand="1"/>
+      </w:tblPr>
+      <w:tblGrid>
+        <w:gridCol w:w="648"/>
+        <w:gridCol w:w="5842"/>
+        <w:gridCol w:w="1800"/>
+        <w:gridCol w:w="1259"/>
+        <w:gridCol w:w="1134"/>
+      </w:tblGrid>
+      <w:tr>
+        <w:tc>
+          <w:tcPr>
+            <w:tcW w:w="6490" w:type="dxa"/>
+            <w:gridSpan w:val="2"/>
+            <w:shd w:val="clear" w:color="auto" w:fill="FABF8F" w:themeFill="accent6" w:themeFillTint="99"/>
+          </w:tcPr>
+          <w:p>
+            <w:pPr>
+              <w:rPr>
+                <w:b/>
+              </w:rPr>
+            </w:pPr>
+            <w:r>
+              <w:rPr>
+                <w:rFonts w:eastAsia="Calibri" w:cs="Arial"/>
+                <w:b/>
+              </w:rPr>
+              <w:t>Tasks from this meeting (BY STUDENTS BASED ON ADVISOR)</w:t>
+            </w:r>
+          </w:p>
+        </w:tc>
+        <w:tc>
+          <w:tcPr>
+            <w:tcW w:w="4193" w:type="dxa"/>
+            <w:gridSpan w:val="3"/>
+            <w:shd w:val="clear" w:color="auto" w:fill="FABF8F" w:themeFill="accent6" w:themeFillTint="99"/>
+          </w:tcPr>
+          <w:p>
+            <w:pPr>
+              <w:rPr>
+                <w:b/>
+              </w:rPr>
+            </w:pPr>
+            <w:r>
+              <w:rPr>
+                <w:rFonts w:eastAsia="Calibri" w:cs="Arial"/>
+                <w:b/>
+              </w:rPr>
+              <w:t>BY ADVISOR</w:t>
+            </w:r>
+          </w:p>
+        </w:tc>
+      </w:tr>
+      <w:tr>
+        <w:tc>
+          <w:tcPr>
+            <w:tcW w:w="648" w:type="dxa"/>
+            <w:shd w:val="clear" w:color="auto" w:fill="FDE9D9" w:themeFill="accent6" w:themeFillTint="33"/>
+          </w:tcPr>
+          <w:p>
+            <w:pPr>
+              <w:rPr>
+                <w:rFonts w:ascii="Calibri" w:eastAsia="Calibri" w:hAnsi="Calibri" w:cs="Arial"/>
+              </w:rPr>
+            </w:pPr>
+            <w:r>
+              <w:rPr>
+                <w:rFonts w:eastAsia="Calibri" w:cs="Arial"/>
+              </w:rPr>
+              <w:t>Task</w:t>
+            </w:r>
+          </w:p>
+          <w:p>
+            <w:pPr>
+              <w:rPr>
+                <w:rFonts w:ascii="Calibri" w:eastAsia="Calibri" w:hAnsi="Calibri" w:cs="Arial"/>
+              </w:rPr>
+            </w:pPr>
+            <w:r>
+              <w:rPr>
+                <w:rFonts w:eastAsia="Calibri" w:cs="Arial"/>
+              </w:rPr>
+              <w:t>No</w:t>
+            </w:r>
+          </w:p>
+        </w:tc>
+        <w:tc>
+          <w:tcPr>
+            <w:tcW w:w="5842" w:type="dxa"/>
+            <w:shd w:val="clear" w:color="auto" w:fill="FDE9D9" w:themeFill="accent6" w:themeFillTint="33"/>
+          </w:tcPr>
+          <w:p>
+            <w:pPr>
+              <w:rPr>
+                <w:rFonts w:ascii="Calibri" w:eastAsia="Calibri" w:hAnsi="Calibri" w:cs="Arial"/>
+              </w:rPr>
+            </w:pPr>
+            <w:r>
+              <w:rPr>
+                <w:rFonts w:eastAsia="Calibri" w:cs="Arial"/>
+              </w:rPr>
+              <w:t>Description</w:t>
+            </w:r>
+          </w:p>
+        </w:tc>
+        <w:tc>
+          <w:tcPr>
+            <w:tcW w:w="1800" w:type="dxa"/>
+            <w:shd w:val="clear" w:color="auto" w:fill="FDE9D9" w:themeFill="accent6" w:themeFillTint="33"/>
+          </w:tcPr>
+          <w:p>
+            <w:pPr>
+              <w:rPr>
+                <w:rFonts w:ascii="Calibri" w:eastAsia="Calibri" w:hAnsi="Calibri" w:cs="Arial"/>
+              </w:rPr>
+            </w:pPr>
+            <w:r>
+              <w:rPr>
+                <w:rFonts w:eastAsia="Calibri" w:cs="Arial"/>
+              </w:rPr>
+              <w:t>Assigned to</w:t>
+            </w:r>
+          </w:p>
+          <w:p>
+            <w:pPr>
+              <w:rPr>
+                <w:rFonts w:ascii="Calibri" w:eastAsia="Calibri" w:hAnsi="Calibri" w:cs="Arial"/>
+              </w:rPr>
+            </w:pPr>
+            <w:r>
+              <w:rPr>
+                <w:rFonts w:eastAsia="Calibri" w:cs="Arial"/>
+                <w:b/>
+                <w:bCs/>
+              </w:rPr>
+              <w:t>Member’s No</w:t>
+            </w:r>
+            <w:r>
+              <w:rPr>
+                <w:rFonts w:eastAsia="Calibri" w:cs="Arial"/>
+              </w:rPr>
+              <w:t>/</w:t>
+            </w:r>
+            <w:r>
+              <w:rPr>
+                <w:rFonts w:eastAsia="Calibri" w:cs="Arial"/>
+                <w:b/>
+                <w:bCs/>
+              </w:rPr>
+              <w:t>All</w:t>
+            </w:r>
+          </w:p>
+        </w:tc>
+        <w:tc>
+          <w:tcPr>
+            <w:tcW w:w="1259" w:type="dxa"/>
+            <w:shd w:val="clear" w:color="auto" w:fill="FDE9D9" w:themeFill="accent6" w:themeFillTint="33"/>
+          </w:tcPr>
+          <w:p>
+            <w:pPr>
+              <w:rPr>
+                <w:rFonts w:ascii="Calibri" w:eastAsia="Calibri" w:hAnsi="Calibri" w:cs="Arial"/>
+              </w:rPr>
+            </w:pPr>
+            <w:r>
+              <w:rPr>
+                <w:rFonts w:eastAsia="Calibri" w:cs="Arial"/>
+                <w:b/>
+                <w:bCs/>
+              </w:rPr>
+              <w:t>N</w:t>
+            </w:r>
+            <w:r>
+              <w:rPr>
+                <w:rFonts w:eastAsia="Calibri" w:cs="Arial"/>
+              </w:rPr>
+              <w:t>ew/</w:t>
+            </w:r>
+          </w:p>
+          <w:p>
+            <w:pPr>
+              <w:rPr>
+                <w:rFonts w:ascii="Calibri" w:eastAsia="Calibri" w:hAnsi="Calibri" w:cs="Arial"/>
+              </w:rPr>
+            </w:pPr>
+            <w:r>
+              <w:rPr>
+                <w:rFonts w:eastAsia="Calibri" w:cs="Arial"/>
+                <w:b/>
+                <w:bCs/>
+              </w:rPr>
+              <w:t>C</w:t>
+            </w:r>
+            <w:r>
+              <w:rPr>
+                <w:rFonts w:eastAsia="Calibri" w:cs="Arial"/>
+              </w:rPr>
+              <w:t>ontinued</w:t>
+            </w:r>
+          </w:p>
+          <w:p>
+            <w:pPr>
+              <w:rPr>
+                <w:rFonts w:ascii="Calibri" w:eastAsia="Calibri" w:hAnsi="Calibri" w:cs="Arial"/>
+              </w:rPr>
+            </w:pPr>
+            <w:r>
+              <w:rPr>
+                <w:rFonts w:eastAsia="Calibri" w:cs="Arial"/>
+                <w:b/>
+                <w:bCs/>
+              </w:rPr>
+              <w:t>N</w:t>
+            </w:r>
+            <w:r>
+              <w:rPr>
+                <w:rFonts w:eastAsia="Calibri" w:cs="Arial"/>
+              </w:rPr>
+              <w:t>/</w:t>
+            </w:r>
+            <w:r>
+              <w:rPr>
+                <w:rFonts w:eastAsia="Calibri" w:cs="Arial"/>
+                <w:b/>
+                <w:bCs/>
+              </w:rPr>
+              <w:t>C</w:t>
+            </w:r>
+          </w:p>
+        </w:tc>
+        <w:tc>
+          <w:tcPr>
+            <w:tcW w:w="1134" w:type="dxa"/>
+            <w:shd w:val="clear" w:color="auto" w:fill="FDE9D9" w:themeFill="accent6" w:themeFillTint="33"/>
+          </w:tcPr>
+          <w:p>
+            <w:pPr>
+              <w:rPr>
+                <w:rFonts w:ascii="Calibri" w:eastAsia="Calibri" w:hAnsi="Calibri" w:cs="Arial"/>
+              </w:rPr>
+            </w:pPr>
+            <w:r>
+              <w:rPr>
+                <w:rFonts w:eastAsia="Calibri" w:cs="Arial"/>
+              </w:rPr>
+              <w:t>Duration in days</w:t>
+            </w:r>
+          </w:p>
+        </w:tc>
+      </w:tr>
+      <w:tr>
+        <w:tc>
+          <w:tcPr>
+            <w:tcW w:w="648" w:type="dxa"/>
+          </w:tcPr>
+          <w:p>
+            <w:pPr>
+              <w:rPr>
+                <w:rFonts w:ascii="Calibri" w:eastAsia="Calibri" w:hAnsi="Calibri" w:cs="Arial"/>
+              </w:rPr>
+            </w:pPr>
+          </w:p>
+        </w:tc>
+        <w:tc>
+          <w:tcPr>
+            <w:tcW w:w="5842" w:type="dxa"/>
+          </w:tcPr>
+          <w:p>
+            <w:pPr>
+              <w:rPr>
+                <w:rFonts w:ascii="Calibri" w:eastAsia="Calibri" w:hAnsi="Calibri" w:cs="Arial"/>
+              </w:rPr>
+            </w:pPr>
+          </w:p>
+        </w:tc>
+        <w:tc>
+          <w:tcPr>
+            <w:tcW w:w="1800" w:type="dxa"/>
+          </w:tcPr>
+          <w:p>
+            <w:pPr>
+              <w:rPr>
+                <w:rFonts w:ascii="Calibri" w:eastAsia="Calibri" w:hAnsi="Calibri" w:cs="Arial"/>
+              </w:rPr>
+            </w:pPr>
+          </w:p>
+        </w:tc>
+        <w:tc>
+          <w:tcPr>
+            <w:tcW w:w="1259" w:type="dxa"/>
+          </w:tcPr>
+          <w:p>
+            <w:pPr>
+              <w:rPr>
+                <w:rFonts w:ascii="Calibri" w:eastAsia="Calibri" w:hAnsi="Calibri" w:cs="Arial"/>
+              </w:rPr>
+            </w:pPr>
+          </w:p>
+        </w:tc>
+        <w:tc>
+          <w:tcPr>
+            <w:tcW w:w="1134" w:type="dxa"/>
+          </w:tcPr>
+          <w:p>
+            <w:pPr>
+              <w:rPr>
+                <w:rFonts w:ascii="Calibri" w:eastAsia="Calibri" w:hAnsi="Calibri" w:cs="Arial"/>
+              </w:rPr>
+            </w:pPr>
+          </w:p>
+        </w:tc>
+      </w:tr>
+      <w:tr>
+        <w:tc>
+          <w:tcPr>
+            <w:tcW w:w="648" w:type="dxa"/>
+          </w:tcPr>
+          <w:p>
+            <w:pPr>
+              <w:rPr>
+                <w:rFonts w:ascii="Calibri" w:eastAsia="Calibri" w:hAnsi="Calibri" w:cs="Arial"/>
+              </w:rPr>
+            </w:pPr>
+          </w:p>
+        </w:tc>
+        <w:tc>
+          <w:tcPr>
+            <w:tcW w:w="5842" w:type="dxa"/>
+          </w:tcPr>
+          <w:p>
+            <w:pPr>
+              <w:rPr>
+                <w:rFonts w:ascii="Calibri" w:eastAsia="Calibri" w:hAnsi="Calibri" w:cs="Arial"/>
+              </w:rPr>
+            </w:pPr>
+          </w:p>
+        </w:tc>
+        <w:tc>
+          <w:tcPr>
+            <w:tcW w:w="1800" w:type="dxa"/>
+          </w:tcPr>
+          <w:p>
+            <w:pPr>
+              <w:rPr>
+                <w:rFonts w:ascii="Calibri" w:eastAsia="Calibri" w:hAnsi="Calibri" w:cs="Arial"/>
+              </w:rPr>
+            </w:pPr>
+          </w:p>
+        </w:tc>
+        <w:tc>
+          <w:tcPr>
+            <w:tcW w:w="1259" w:type="dxa"/>
+          </w:tcPr>
+          <w:p>
+            <w:pPr>
+              <w:rPr>
+                <w:rFonts w:ascii="Calibri" w:eastAsia="Calibri" w:hAnsi="Calibri" w:cs="Arial"/>
+              </w:rPr>
+            </w:pPr>
+          </w:p>
+        </w:tc>
+        <w:tc>
+          <w:tcPr>
+            <w:tcW w:w="1134" w:type="dxa"/>
+          </w:tcPr>
+          <w:p>
+            <w:pPr>
+              <w:rPr>
+                <w:rFonts w:ascii="Calibri" w:eastAsia="Calibri" w:hAnsi="Calibri" w:cs="Arial"/>
+              </w:rPr>
+            </w:pPr>
+          </w:p>
+        </w:tc>
+      </w:tr>
+      <w:tr>
+        <w:tc>
+          <w:tcPr>
+            <w:tcW w:w="648" w:type="dxa"/>
+          </w:tcPr>
+          <w:p>
+            <w:pPr>
+              <w:rPr>
+                <w:rFonts w:ascii="Calibri" w:eastAsia="Calibri" w:hAnsi="Calibri" w:cs="Arial"/>
+              </w:rPr>
+            </w:pPr>
+          </w:p>
+        </w:tc>
+        <w:tc>
+          <w:tcPr>
+            <w:tcW w:w="5842" w:type="dxa"/>
+          </w:tcPr>
+          <w:p>
+            <w:pPr>
+              <w:rPr>
+                <w:rFonts w:ascii="Calibri" w:eastAsia="Calibri" w:hAnsi="Calibri" w:cs="Arial"/>
+              </w:rPr>
+            </w:pPr>
+          </w:p>
+        </w:tc>
+        <w:tc>
+          <w:tcPr>
+            <w:tcW w:w="1800" w:type="dxa"/>
+          </w:tcPr>
+          <w:p>
+            <w:pPr>
+              <w:rPr>
+                <w:rFonts w:ascii="Calibri" w:eastAsia="Calibri" w:hAnsi="Calibri" w:cs="Arial"/>
+              </w:rPr>
+            </w:pPr>
+          </w:p>
+        </w:tc>
+        <w:tc>
+          <w:tcPr>
+            <w:tcW w:w="1259" w:type="dxa"/>
+          </w:tcPr>
+          <w:p>
+            <w:pPr>
+              <w:rPr>
+                <w:rFonts w:ascii="Calibri" w:eastAsia="Calibri" w:hAnsi="Calibri" w:cs="Arial"/>
+              </w:rPr>
+            </w:pPr>
+          </w:p>
+        </w:tc>
+        <w:tc>
+          <w:tcPr>
+            <w:tcW w:w="1134" w:type="dxa"/>
+          </w:tcPr>
+          <w:p>
+            <w:pPr>
+              <w:rPr>
+                <w:rFonts w:ascii="Calibri" w:eastAsia="Calibri" w:hAnsi="Calibri" w:cs="Arial"/>
+              </w:rPr>
+            </w:pPr>
+          </w:p>
+        </w:tc>
+      </w:tr>
+      <w:tr>
+        <w:trPr>
+          <w:trHeight w:val="77"/>
+        </w:trPr>
+        <w:tc>
+          <w:tcPr>
+            <w:tcW w:w="648" w:type="dxa"/>
+          </w:tcPr>
+          <w:p>
+            <w:pPr>
+              <w:rPr>
+                <w:rFonts w:ascii="Calibri" w:eastAsia="Calibri" w:hAnsi="Calibri" w:cs="Arial"/>
+              </w:rPr>
+            </w:pPr>
+          </w:p>
+        </w:tc>
+        <w:tc>
+          <w:tcPr>
+            <w:tcW w:w="5842" w:type="dxa"/>
+          </w:tcPr>
+          <w:p>
+            <w:pPr>
+              <w:rPr>
+                <w:rFonts w:ascii="Calibri" w:eastAsia="Calibri" w:hAnsi="Calibri" w:cs="Arial"/>
+              </w:rPr>
+            </w:pPr>
+          </w:p>
+        </w:tc>
+        <w:tc>
+          <w:tcPr>
+            <w:tcW w:w="1800" w:type="dxa"/>
+          </w:tcPr>
+          <w:p>
+            <w:pPr>
+              <w:rPr>
+                <w:rFonts w:ascii="Calibri" w:eastAsia="Calibri" w:hAnsi="Calibri" w:cs="Arial"/>
+              </w:rPr>
+            </w:pPr>
+          </w:p>
+        </w:tc>
+        <w:tc>
+          <w:tcPr>
+            <w:tcW w:w="1259" w:type="dxa"/>
+          </w:tcPr>
+          <w:p>
+            <w:pPr>
+              <w:rPr>
+                <w:rFonts w:ascii="Calibri" w:eastAsia="Calibri" w:hAnsi="Calibri" w:cs="Arial"/>
+              </w:rPr>
+            </w:pPr>
+          </w:p>
+        </w:tc>
+        <w:tc>
+          <w:tcPr>
+            <w:tcW w:w="1134" w:type="dxa"/>
+          </w:tcPr>
+          <w:p>
+            <w:pPr>
+              <w:rPr>
+                <w:rFonts w:ascii="Calibri" w:eastAsia="Calibri" w:hAnsi="Calibri" w:cs="Arial"/>
+              </w:rPr>
+            </w:pPr>
+          </w:p>
+        </w:tc>
+      </w:tr>
+    </w:tbl>
+    <w:p/>
+    <w:tbl>
+      <w:tblPr>
+        <w:tblStyle w:val="TableGrid"/>
+        <w:tblW w:w="10728" w:type="dxa"/>
+        <w:tblLayout w:type="fixed"/>
+        <w:tblLook w:val="04A0" w:firstRow="1" w:lastRow="0" w:firstColumn="1" w:lastColumn="0" w:noHBand="0" w:noVBand="1"/>
+      </w:tblPr>
+      <w:tblGrid>
+        <w:gridCol w:w="10728"/>
+      </w:tblGrid>
+      <w:tr>
+        <w:tc>
+          <w:tcPr>
+            <w:tcW w:w="10728" w:type="dxa"/>
+            <w:shd w:val="clear" w:color="auto" w:fill="FABF8F" w:themeFill="accent6" w:themeFillTint="99"/>
+          </w:tcPr>
+          <w:p>
+            <w:pPr>
+              <w:rPr>
+                <w:b/>
+              </w:rPr>
+            </w:pPr>
+            <w:r>
+              <w:rPr>
+                <w:rFonts w:eastAsia="Calibri" w:cs="Arial"/>
+                <w:b/>
+              </w:rPr>
+              <w:t>Other matters if any (BY STUDENTS/ADVISOR)</w:t>
+            </w:r>
+          </w:p>
+        </w:tc>
+      </w:tr>
+      <w:tr>
+        <w:trPr>
+          <w:trHeight w:val="692"/>
+        </w:trPr>
+        <w:tc>
+          <w:tcPr>
+            <w:tcW w:w="10728" w:type="dxa"/>
+          </w:tcPr>
+          <w:p>
+            <w:pPr>
+              <w:rPr>
+                <w:rFonts w:ascii="Calibri" w:eastAsia="Calibri" w:hAnsi="Calibri" w:cs="Arial"/>
+              </w:rPr>
+            </w:pPr>
+            <w:r>
+              <w:rPr>
+                <w:rFonts w:eastAsia="Calibri" w:cs="Arial"/>
+              </w:rPr>
+              <w:t>By Students:</w:t>
+            </w:r>
+          </w:p>
+          <w:p>
+            <w:pPr>
+              <w:rPr>
+                <w:rFonts w:ascii="Calibri" w:eastAsia="Calibri" w:hAnsi="Calibri" w:cs="Arial"/>
+              </w:rPr>
+            </w:pPr>
+            <w:r>
+              <w:rPr>
+                <w:rFonts w:eastAsia="Calibri" w:cs="Arial"/>
+              </w:rPr>
+              <w:t>By Advisor:</w:t>
+            </w:r>
+          </w:p>
+        </w:tc>
+      </w:tr>
+    </w:tbl>
+    <w:p/>
+    <w:tbl>
+      <w:tblPr>
+        <w:tblStyle w:val="TableGrid"/>
+        <w:tblW w:w="10728" w:type="dxa"/>
+        <w:tblLayout w:type="fixed"/>
+        <w:tblLook w:val="04A0" w:firstRow="1" w:lastRow="0" w:firstColumn="1" w:lastColumn="0" w:noHBand="0" w:noVBand="1"/>
+      </w:tblPr>
+      <w:tblGrid>
+        <w:gridCol w:w="1458"/>
+        <w:gridCol w:w="2250"/>
+        <w:gridCol w:w="3151"/>
+        <w:gridCol w:w="3869"/>
+      </w:tblGrid>
+      <w:tr>
+        <w:tc>
+          <w:tcPr>
+            <w:tcW w:w="10727" w:type="dxa"/>
+            <w:gridSpan w:val="4"/>
+            <w:shd w:val="clear" w:color="auto" w:fill="FABF8F" w:themeFill="accent6" w:themeFillTint="99"/>
+          </w:tcPr>
+          <w:p>
+            <w:pPr>
+              <w:rPr>
+                <w:b/>
+                <w:bCs/>
+              </w:rPr>
+            </w:pPr>
+            <w:r>
+              <w:rPr>
+                <w:rFonts w:eastAsia="Calibri" w:cs="Arial"/>
+                <w:b/>
+                <w:bCs/>
+              </w:rPr>
+              <w:t>Evaluation: unsatisfactory (1), marginal (2), satisfactory (3) (BY ADVISOR) 1</w:t>
+            </w:r>
+            <w:r>
+              <w:rPr>
+                <w:rFonts w:eastAsia="Calibri" w:cs="Arial"/>
+              </w:rPr>
+              <w:t>/</w:t>
+            </w:r>
+            <w:r>
+              <w:rPr>
+                <w:rFonts w:eastAsia="Calibri" w:cs="Arial"/>
+                <w:b/>
+                <w:bCs/>
+              </w:rPr>
+              <w:t>2</w:t>
+            </w:r>
+            <w:r>
+              <w:rPr>
+                <w:rFonts w:eastAsia="Calibri" w:cs="Arial"/>
+              </w:rPr>
+              <w:t>/</w:t>
+            </w:r>
+            <w:r>
+              <w:rPr>
+                <w:rFonts w:eastAsia="Calibri" w:cs="Arial"/>
+                <w:b/>
+                <w:bCs/>
+              </w:rPr>
+              <w:t>3</w:t>
+            </w:r>
+          </w:p>
+        </w:tc>
+      </w:tr>
+      <w:tr>
+        <w:tc>
+          <w:tcPr>
+            <w:tcW w:w="1457" w:type="dxa"/>
+            <w:shd w:val="clear" w:color="auto" w:fill="FDE9D9" w:themeFill="accent6" w:themeFillTint="33"/>
+          </w:tcPr>
+          <w:p>
+            <w:pPr>
+              <w:rPr>
+                <w:rFonts w:ascii="Calibri" w:eastAsia="Calibri" w:hAnsi="Calibri" w:cs="Arial"/>
+              </w:rPr>
+            </w:pPr>
+            <w:r>
+              <w:rPr>
+                <w:rFonts w:eastAsia="Calibri" w:cs="Arial"/>
+              </w:rPr>
+              <w:t>Member No.</w:t>
+            </w:r>
+          </w:p>
+        </w:tc>
+        <w:tc>
+          <w:tcPr>
+            <w:tcW w:w="2250" w:type="dxa"/>
+            <w:shd w:val="clear" w:color="auto" w:fill="FDE9D9" w:themeFill="accent6" w:themeFillTint="33"/>
+          </w:tcPr>
+          <w:p>
+            <w:pPr>
+              <w:rPr>
+                <w:rFonts w:ascii="Calibri" w:eastAsia="Calibri" w:hAnsi="Calibri" w:cs="Arial"/>
+              </w:rPr>
+            </w:pPr>
+            <w:r>
+              <w:rPr>
+                <w:rFonts w:eastAsia="Calibri" w:cs="Arial"/>
+              </w:rPr>
+              <w:t>Quality of the work</w:t>
+            </w:r>
+          </w:p>
+        </w:tc>
+        <w:tc>
+          <w:tcPr>
+            <w:tcW w:w="3151" w:type="dxa"/>
+            <w:shd w:val="clear" w:color="auto" w:fill="FDE9D9" w:themeFill="accent6" w:themeFillTint="33"/>
+          </w:tcPr>
+          <w:p>
+            <w:pPr>
+              <w:rPr>
+                <w:rFonts w:ascii="Calibri" w:eastAsia="Calibri" w:hAnsi="Calibri" w:cs="Arial"/>
+              </w:rPr>
+            </w:pPr>
+            <w:r>
+              <w:rPr>
+                <w:rFonts w:eastAsia="Calibri" w:cs="Arial"/>
+              </w:rPr>
+              <w:t>Contribution in discussions</w:t>
+            </w:r>
+          </w:p>
+        </w:tc>
+        <w:tc>
+          <w:tcPr>
+            <w:tcW w:w="3869" w:type="dxa"/>
+            <w:shd w:val="clear" w:color="auto" w:fill="FDE9D9" w:themeFill="accent6" w:themeFillTint="33"/>
+          </w:tcPr>
+          <w:p>
+            <w:pPr>
+              <w:rPr>
+                <w:rFonts w:ascii="Calibri" w:eastAsia="Calibri" w:hAnsi="Calibri" w:cs="Arial"/>
+              </w:rPr>
+            </w:pPr>
+            <w:r>
+              <w:rPr>
+                <w:rFonts w:eastAsia="Calibri" w:cs="Arial"/>
+              </w:rPr>
+              <w:t>Communication skills and team playing</w:t>
+            </w:r>
+          </w:p>
+        </w:tc>
+      </w:tr>
+      <w:tr>
+        <w:tc>
+          <w:tcPr>
+            <w:tcW w:w="1457" w:type="dxa"/>
+          </w:tcPr>
+          <w:p>
+            <w:pPr>
+              <w:rPr>
+                <w:rFonts w:ascii="Calibri" w:eastAsia="Calibri" w:hAnsi="Calibri" w:cs="Arial"/>
+              </w:rPr>
+            </w:pPr>
+            <w:r>
+              <w:rPr>
+                <w:rFonts w:eastAsia="Calibri" w:cs="Arial"/>
+              </w:rPr>
+              <w:t>1</w:t>
+            </w:r>
+          </w:p>
+        </w:tc>
+        <w:tc>
+          <w:tcPr>
+            <w:tcW w:w="2250" w:type="dxa"/>
+          </w:tcPr>
+          <w:p>
+            <w:pPr>
+              <w:rPr>
+                <w:rFonts w:ascii="Calibri" w:eastAsia="Calibri" w:hAnsi="Calibri" w:cs="Arial"/>
+              </w:rPr>
+            </w:pPr>
+          </w:p>
+        </w:tc>
+        <w:tc>
+          <w:tcPr>
+            <w:tcW w:w="3151" w:type="dxa"/>
+          </w:tcPr>
+          <w:p>
+            <w:pPr>
+              <w:rPr>
+                <w:rFonts w:ascii="Calibri" w:eastAsia="Calibri" w:hAnsi="Calibri" w:cs="Arial"/>
+              </w:rPr>
+            </w:pPr>
+          </w:p>
+        </w:tc>
+        <w:tc>
+          <w:tcPr>
+            <w:tcW w:w="3869" w:type="dxa"/>
+          </w:tcPr>
+          <w:p>
+            <w:pPr>
+              <w:rPr>
+                <w:rFonts w:ascii="Calibri" w:eastAsia="Calibri" w:hAnsi="Calibri" w:cs="Arial"/>
+              </w:rPr>
+            </w:pPr>
+          </w:p>
+        </w:tc>
+      </w:tr>
+      <w:tr>
+        <w:tc>
+          <w:tcPr>
+            <w:tcW w:w="1457" w:type="dxa"/>
+          </w:tcPr>
+          <w:p>
+            <w:pPr>
+              <w:rPr>
+                <w:rFonts w:ascii="Calibri" w:eastAsia="Calibri" w:hAnsi="Calibri" w:cs="Arial"/>
+              </w:rPr>
+            </w:pPr>
+            <w:r>
+              <w:rPr>
+                <w:rFonts w:eastAsia="Calibri" w:cs="Arial"/>
+              </w:rPr>
+              <w:t>2</w:t>
+            </w:r>
+          </w:p>
+        </w:tc>
+        <w:tc>
+          <w:tcPr>
+            <w:tcW w:w="2250" w:type="dxa"/>
+          </w:tcPr>
+          <w:p>
+            <w:pPr>
+              <w:rPr>
+                <w:rFonts w:ascii="Calibri" w:eastAsia="Calibri" w:hAnsi="Calibri" w:cs="Arial"/>
+              </w:rPr>
+            </w:pPr>
+          </w:p>
+        </w:tc>
+        <w:tc>
+          <w:tcPr>
+            <w:tcW w:w="3151" w:type="dxa"/>
+          </w:tcPr>
+          <w:p>
+            <w:pPr>
+              <w:rPr>
+                <w:rFonts w:ascii="Calibri" w:eastAsia="Calibri" w:hAnsi="Calibri" w:cs="Arial"/>
+              </w:rPr>
+            </w:pPr>
+          </w:p>
+        </w:tc>
+        <w:tc>
+          <w:tcPr>
+            <w:tcW w:w="3869" w:type="dxa"/>
+          </w:tcPr>
+          <w:p>
+            <w:pPr>
+              <w:rPr>
+                <w:rFonts w:ascii="Calibri" w:eastAsia="Calibri" w:hAnsi="Calibri" w:cs="Arial"/>
+              </w:rPr>
+            </w:pPr>
+          </w:p>
+        </w:tc>
+      </w:tr>
+      <w:tr>
+        <w:tc>
+          <w:tcPr>
+            <w:tcW w:w="1457" w:type="dxa"/>
+          </w:tcPr>
+          <w:p>
+            <w:pPr>
+              <w:rPr>
+                <w:rFonts w:ascii="Calibri" w:eastAsia="Calibri" w:hAnsi="Calibri" w:cs="Arial"/>
+              </w:rPr>
+            </w:pPr>
+            <w:r>
+              <w:rPr>
+                <w:rFonts w:eastAsia="Calibri" w:cs="Arial"/>
+              </w:rPr>
+              <w:t>3</w:t>
+            </w:r>
+          </w:p>
+        </w:tc>
+        <w:tc>
+          <w:tcPr>
+            <w:tcW w:w="2250" w:type="dxa"/>
+          </w:tcPr>
+          <w:p>
+            <w:pPr>
+              <w:rPr>
+                <w:rFonts w:ascii="Calibri" w:eastAsia="Calibri" w:hAnsi="Calibri" w:cs="Arial"/>
+              </w:rPr>
+            </w:pPr>
+          </w:p>
+        </w:tc>
+        <w:tc>
+          <w:tcPr>
+            <w:tcW w:w="3151" w:type="dxa"/>
+          </w:tcPr>
+          <w:p>
+            <w:pPr>
+              <w:rPr>
+                <w:rFonts w:ascii="Calibri" w:eastAsia="Calibri" w:hAnsi="Calibri" w:cs="Arial"/>
+              </w:rPr>
+            </w:pPr>
+          </w:p>
+        </w:tc>
+        <w:tc>
+          <w:tcPr>
+            <w:tcW w:w="3869" w:type="dxa"/>
+          </w:tcPr>
+          <w:p>
+            <w:pPr>
+              <w:rPr>
+                <w:rFonts w:ascii="Calibri" w:eastAsia="Calibri" w:hAnsi="Calibri" w:cs="Arial"/>
+              </w:rPr>
+            </w:pPr>
+          </w:p>
+        </w:tc>
+      </w:tr>
+      <w:tr>
+        <w:tc>
+          <w:tcPr>
+            <w:tcW w:w="1457" w:type="dxa"/>
+          </w:tcPr>
+          <w:p>
+            <w:pPr>
+              <w:rPr>
+                <w:rFonts w:ascii="Calibri" w:eastAsia="Calibri" w:hAnsi="Calibri" w:cs="Arial"/>
+              </w:rPr>
+            </w:pPr>
+            <w:r>
+              <w:rPr>
+                <w:rFonts w:eastAsia="Calibri" w:cs="Arial"/>
+              </w:rPr>
+              <w:t>4</w:t>
+            </w:r>
+          </w:p>
+        </w:tc>
+        <w:tc>
+          <w:tcPr>
+            <w:tcW w:w="2250" w:type="dxa"/>
+          </w:tcPr>
+          <w:p>
+            <w:pPr>
+              <w:rPr>
+                <w:rFonts w:ascii="Calibri" w:eastAsia="Calibri" w:hAnsi="Calibri" w:cs="Arial"/>
+              </w:rPr>
+            </w:pPr>
+          </w:p>
+        </w:tc>
+        <w:tc>
+          <w:tcPr>
+            <w:tcW w:w="3151" w:type="dxa"/>
+          </w:tcPr>
+          <w:p>
+            <w:pPr>
+              <w:rPr>
+                <w:rFonts w:ascii="Calibri" w:eastAsia="Calibri" w:hAnsi="Calibri" w:cs="Arial"/>
+              </w:rPr>
+            </w:pPr>
+          </w:p>
+        </w:tc>
+        <w:tc>
+          <w:tcPr>
+            <w:tcW w:w="3869" w:type="dxa"/>
+          </w:tcPr>
+          <w:p>
+            <w:pPr>
+              <w:rPr>
+                <w:rFonts w:ascii="Calibri" w:eastAsia="Calibri" w:hAnsi="Calibri" w:cs="Arial"/>
+              </w:rPr>
+            </w:pPr>
+          </w:p>
+        </w:tc>
+      </w:tr>
+    </w:tbl>
+    <w:p/>
+    <w:tbl>
+      <w:tblPr>
+        <w:tblStyle w:val="TableGrid"/>
+        <w:tblW w:w="10728" w:type="dxa"/>
+        <w:tblLayout w:type="fixed"/>
+        <w:tblLook w:val="04A0" w:firstRow="1" w:lastRow="0" w:firstColumn="1" w:lastColumn="0" w:noHBand="0" w:noVBand="1"/>
+      </w:tblPr>
+      <w:tblGrid>
+        <w:gridCol w:w="1457"/>
+        <w:gridCol w:w="5402"/>
+        <w:gridCol w:w="2250"/>
+        <w:gridCol w:w="1619"/>
+      </w:tblGrid>
+      <w:tr>
+        <w:tc>
+          <w:tcPr>
+            <w:tcW w:w="1457" w:type="dxa"/>
+            <w:shd w:val="clear" w:color="auto" w:fill="FDE9D9" w:themeFill="accent6" w:themeFillTint="33"/>
+          </w:tcPr>
+          <w:p>
+            <w:pPr>
+              <w:rPr>
+                <w:b/>
+                <w:bCs/>
+              </w:rPr>
+            </w:pPr>
+            <w:r>
+              <w:rPr>
+                <w:rFonts w:eastAsia="Calibri" w:cs="Arial"/>
+                <w:b/>
+                <w:bCs/>
+              </w:rPr>
+              <w:t>Student No</w:t>
+            </w:r>
+          </w:p>
+        </w:tc>
+        <w:tc>
+          <w:tcPr>
+            <w:tcW w:w="5402" w:type="dxa"/>
+            <w:shd w:val="clear" w:color="auto" w:fill="FDE9D9" w:themeFill="accent6" w:themeFillTint="33"/>
+          </w:tcPr>
+          <w:p>
+            <w:pPr>
+              <w:rPr>
+                <w:b/>
+                <w:bCs/>
+              </w:rPr>
+            </w:pPr>
+            <w:r>
+              <w:rPr>
+                <w:rFonts w:eastAsia="Calibri" w:cs="Arial"/>
+                <w:b/>
+                <w:bCs/>
+              </w:rPr>
+              <w:t>Student Name</w:t>
+            </w:r>
+          </w:p>
+        </w:tc>
+        <w:tc>
+          <w:tcPr>
+            <w:tcW w:w="2250" w:type="dxa"/>
+            <w:shd w:val="clear" w:color="auto" w:fill="FDE9D9" w:themeFill="accent6" w:themeFillTint="33"/>
+          </w:tcPr>
+          <w:p>
+            <w:pPr>
+              <w:rPr>
+                <w:b/>
+                <w:bCs/>
+              </w:rPr>
+            </w:pPr>
+            <w:r>
+              <w:rPr>
+                <w:rFonts w:eastAsia="Calibri" w:cs="Arial"/>
+                <w:b/>
+                <w:bCs/>
+              </w:rPr>
+              <w:t>Signature</w:t>
+            </w:r>
+          </w:p>
+        </w:tc>
+        <w:tc>
+          <w:tcPr>
+            <w:tcW w:w="1619" w:type="dxa"/>
+            <w:shd w:val="clear" w:color="auto" w:fill="FDE9D9" w:themeFill="accent6" w:themeFillTint="33"/>
+          </w:tcPr>
+          <w:p>
+            <w:pPr>
+              <w:rPr>
+                <w:b/>
+                <w:bCs/>
+              </w:rPr>
+            </w:pPr>
+            <w:r>
+              <w:rPr>
+                <w:rFonts w:eastAsia="Calibri" w:cs="Arial"/>
+                <w:b/>
+                <w:bCs/>
+              </w:rPr>
+              <w:t>Date</w:t>
+            </w:r>
+          </w:p>
+        </w:tc>
+      </w:tr>
+      <w:tr>
+        <w:tc>
+          <w:tcPr>
+            <w:tcW w:w="1457" w:type="dxa"/>
+          </w:tcPr>
+          <w:p>
+            <w:pPr>
+              <w:rPr>
+                <w:rFonts w:ascii="Calibri" w:eastAsia="Calibri" w:hAnsi="Calibri" w:cs="Arial"/>
+              </w:rPr>
+            </w:pPr>
+            <w:r>
+              <w:rPr>
+                <w:rFonts w:eastAsia="Calibri" w:cs="Arial"/>
+              </w:rPr>
+              <w:t>1</w:t>
+            </w:r>
+          </w:p>
+        </w:tc>
+        <w:tc>
+          <w:tcPr>
+            <w:tcW w:w="5402" w:type="dxa"/>
+          </w:tcPr>
+          <w:p>
+            <w:pPr>
+              <w:rPr>
+                <w:rFonts w:ascii="Calibri" w:eastAsia="Calibri" w:hAnsi="Calibri" w:cs="Arial"/>
+              </w:rPr>
+            </w:pPr>
+            <w:r>
+              <w:rPr>
+                <w:rFonts w:eastAsia="Calibri" w:cs="Arial"/>
+              </w:rPr>
+              <w:t>Essa Ahmed Abou Jabal</w:t>
+            </w:r>
+          </w:p>
+        </w:tc>
+        <w:tc>
+          <w:tcPr>
+            <w:tcW w:w="2250" w:type="dxa"/>
+          </w:tcPr>
+          <w:p>
+            <w:pPr>
+              <w:rPr>
+                <w:rFonts w:ascii="Calibri" w:eastAsia="Calibri" w:hAnsi="Calibri" w:cs="Arial"/>
+              </w:rPr>
+            </w:pPr>
+            <w:r>
+              <w:rPr>
+                <w:rFonts w:eastAsia="Calibri" w:cs="Arial"/>
+                <w:noProof/>
+              </w:rPr>
+              <w:drawing>
+                <wp:inline distT="0" distB="0" distL="0" distR="0" wp14:anchorId="3EE46CB4" wp14:editId="5C2B1539">
+                  <wp:extent cx="733425" cy="334645"/>
+                  <wp:effectExtent l="0" t="0" r="0" b="0"/>
+                  <wp:docPr id="1" name="Picture 1"/>
+                  <wp:cNvGraphicFramePr>
+                    <a:graphicFrameLocks xmlns:a="http://schemas.openxmlformats.org/drawingml/2006/main" noChangeAspect="1"/>
+                  </wp:cNvGraphicFramePr>
+                  <a:graphic xmlns:a="http://schemas.openxmlformats.org/drawingml/2006/main">
+                    <a:graphicData uri="http://schemas.openxmlformats.org/drawingml/2006/picture">
+                      <pic:pic xmlns:pic="http://schemas.openxmlformats.org/drawingml/2006/picture">
+                        <pic:nvPicPr>
+                          <pic:cNvPr id="1" name="Picture 1"/>
+                          <pic:cNvPicPr>
+                            <a:picLocks noChangeAspect="1" noChangeArrowheads="1"/>
+                          </pic:cNvPicPr>
+                        </pic:nvPicPr>
+                        <pic:blipFill>
+                          <a:blip r:embed="rId8"/>
+                          <a:stretch>
+                            <a:fillRect/>
+                          </a:stretch>
+                        </pic:blipFill>
+                        <pic:spPr bwMode="auto">
+                          <a:xfrm>
+                            <a:off x="0" y="0"/>
+                            <a:ext cx="733425" cy="334645"/>
+                          </a:xfrm>
+                          <a:prstGeom prst="rect">
+                            <a:avLst/>
+                          </a:prstGeom>
+                        </pic:spPr>
+                      </pic:pic>
+                    </a:graphicData>
+                  </a:graphic>
+                </wp:inline>
+              </w:drawing>
+            </w:r>
+          </w:p>
+        </w:tc>
+        <w:tc>
+          <w:tcPr>
+            <w:tcW w:w="1619" w:type="dxa"/>
+          </w:tcPr>
+          <w:p>
+            <w:pPr>
+              <w:rPr>
+                <w:rFonts w:ascii="Calibri" w:eastAsia="Calibri" w:hAnsi="Calibri" w:cs="Arial"/>
+              </w:rPr>
+            </w:pPr>
+          </w:p>
+        </w:tc>
+      </w:tr>
+      <w:tr>
+        <w:tc>
+          <w:tcPr>
+            <w:tcW w:w="1457" w:type="dxa"/>
+          </w:tcPr>
+          <w:p>
+            <w:pPr>
+              <w:rPr>
+                <w:rFonts w:ascii="Calibri" w:eastAsia="Calibri" w:hAnsi="Calibri" w:cs="Arial"/>
+              </w:rPr>
+            </w:pPr>
+            <w:r>
+              <w:rPr>
+                <w:rFonts w:eastAsia="Calibri" w:cs="Arial"/>
+              </w:rPr>
+              <w:t>2</w:t>
+            </w:r>
+          </w:p>
+        </w:tc>
+        <w:tc>
+          <w:tcPr>
+            <w:tcW w:w="5402" w:type="dxa"/>
+          </w:tcPr>
+          <w:p>
+            <w:pPr>
+              <w:rPr>
+                <w:rFonts w:ascii="Calibri" w:eastAsia="Calibri" w:hAnsi="Calibri" w:cs="Arial"/>
+              </w:rPr>
+            </w:pPr>
+            <w:r>
+              <w:rPr>
+                <w:rFonts w:eastAsia="Calibri" w:cs="Arial"/>
+              </w:rPr>
+              <w:t>Youssef Sherif Aly</w:t>
+            </w:r>
+          </w:p>
+        </w:tc>
+        <w:tc>
+          <w:tcPr>
+            <w:tcW w:w="2250" w:type="dxa"/>
+          </w:tcPr>
+          <w:p>
+            <w:pPr>
+              <w:rPr>
+                <w:rFonts w:ascii="Calibri" w:eastAsia="Calibri" w:hAnsi="Calibri" w:cs="Arial"/>
+              </w:rPr>
+            </w:pPr>
+            <w:r>
+              <w:rPr>
+                <w:rFonts w:eastAsia="Calibri" w:cs="Arial"/>
+              </w:rPr>
+              <w:t>Youssef Aly</w:t>
+            </w:r>
+          </w:p>
+        </w:tc>
+        <w:tc>
+          <w:tcPr>
+            <w:tcW w:w="1619" w:type="dxa"/>
+          </w:tcPr>
+          <w:p>
+            <w:pPr>
+              <w:rPr>
+                <w:rFonts w:ascii="Calibri" w:eastAsia="Calibri" w:hAnsi="Calibri" w:cs="Arial"/>
+              </w:rPr>
+            </w:pPr>
+          </w:p>
+        </w:tc>
+      </w:tr>
+      <w:tr>
+        <w:tc>
+          <w:tcPr>
+            <w:tcW w:w="1457" w:type="dxa"/>
+          </w:tcPr>
+          <w:p>
+            <w:pPr>
+              <w:rPr>
+                <w:rFonts w:ascii="Calibri" w:eastAsia="Calibri" w:hAnsi="Calibri" w:cs="Arial"/>
+              </w:rPr>
+            </w:pPr>
+            <w:r>
+              <w:rPr>
+                <w:rFonts w:eastAsia="Calibri" w:cs="Arial"/>
+              </w:rPr>
+              <w:t>3</w:t>
+            </w:r>
+          </w:p>
+        </w:tc>
+        <w:tc>
+          <w:tcPr>
+            <w:tcW w:w="5402" w:type="dxa"/>
+          </w:tcPr>
+          <w:p>
+            <w:pPr>
+              <w:rPr>
+                <w:rFonts w:ascii="Calibri" w:eastAsia="Calibri" w:hAnsi="Calibri" w:cs="Arial"/>
+              </w:rPr>
+            </w:pPr>
+            <w:r>
+              <w:rPr>
+                <w:rFonts w:ascii="Calibri" w:eastAsia="Calibri" w:hAnsi="Calibri" w:cs="Arial"/>
+              </w:rPr>
+              <w:t xml:space="preserve">Mohamed-Dhia </w:t>
+            </w:r>
+            <w:proofErr w:type="spellStart"/>
+            <w:r>
+              <w:rPr>
+                <w:rFonts w:ascii="Calibri" w:eastAsia="Calibri" w:hAnsi="Calibri" w:cs="Arial"/>
+              </w:rPr>
+              <w:t>Abdaoui</w:t>
+            </w:r>
+            <w:proofErr w:type="spellEnd"/>
+          </w:p>
+        </w:tc>
+        <w:tc>
+          <w:tcPr>
+            <w:tcW w:w="2250" w:type="dxa"/>
+          </w:tcPr>
+          <w:p>
+            <w:pPr>
+              <w:rPr>
+                <w:rFonts w:ascii="Calibri" w:eastAsia="Calibri" w:hAnsi="Calibri" w:cs="Arial"/>
+              </w:rPr>
+            </w:pPr>
+            <w:r>
+              <w:rPr>
+                <w:rFonts w:ascii="Calibri" w:eastAsia="Calibri" w:hAnsi="Calibri" w:cs="Arial"/>
+              </w:rPr>
+              <w:t xml:space="preserve">Mohamed-Dhia </w:t>
+            </w:r>
+            <w:proofErr w:type="spellStart"/>
+            <w:r>
+              <w:rPr>
+                <w:rFonts w:ascii="Calibri" w:eastAsia="Calibri" w:hAnsi="Calibri" w:cs="Arial"/>
+              </w:rPr>
+              <w:t>Abdaoui</w:t>
+            </w:r>
+            <w:proofErr w:type="spellEnd"/>
+          </w:p>
+        </w:tc>
+        <w:tc>
+          <w:tcPr>
+            <w:tcW w:w="1619" w:type="dxa"/>
+          </w:tcPr>
+          <w:p>
+            <w:pPr>
+              <w:rPr>
+                <w:rFonts w:ascii="Calibri" w:eastAsia="Calibri" w:hAnsi="Calibri" w:cs="Arial"/>
+              </w:rPr>
+            </w:pPr>
+          </w:p>
+        </w:tc>
+      </w:tr>
+      <w:tr>
+        <w:tc>
+          <w:tcPr>
+            <w:tcW w:w="1457" w:type="dxa"/>
+          </w:tcPr>
+          <w:p>
+            <w:pPr>
+              <w:rPr>
+                <w:rFonts w:ascii="Calibri" w:eastAsia="Calibri" w:hAnsi="Calibri" w:cs="Arial"/>
+              </w:rPr>
+            </w:pPr>
+            <w:r>
+              <w:rPr>
+                <w:rFonts w:eastAsia="Calibri" w:cs="Arial"/>
+              </w:rPr>
+              <w:t>4</w:t>
+            </w:r>
+          </w:p>
+        </w:tc>
+        <w:tc>
+          <w:tcPr>
+            <w:tcW w:w="5402" w:type="dxa"/>
+          </w:tcPr>
+          <w:p>
+            <w:pPr>
+              <w:rPr>
+                <w:rFonts w:ascii="Calibri" w:eastAsia="Calibri" w:hAnsi="Calibri" w:cs="Arial"/>
+              </w:rPr>
+            </w:pPr>
+            <w:r>
+              <w:rPr>
+                <w:rFonts w:ascii="Calibri" w:eastAsia="Calibri" w:hAnsi="Calibri" w:cs="Arial"/>
+              </w:rPr>
+              <w:t>Khalifa Ebrahim Yousuf</w:t>
+            </w:r>
+          </w:p>
+        </w:tc>
+        <w:tc>
+          <w:tcPr>
+            <w:tcW w:w="2250" w:type="dxa"/>
+          </w:tcPr>
+          <w:p>
+            <w:pPr>
+              <w:rPr>
+                <w:rFonts w:ascii="Calibri" w:eastAsia="Calibri" w:hAnsi="Calibri" w:cs="Arial"/>
+              </w:rPr>
+            </w:pPr>
+            <w:r>
+              <w:rPr>
+                <w:rFonts w:ascii="Calibri" w:eastAsia="Calibri" w:hAnsi="Calibri" w:cs="Arial"/>
+              </w:rPr>
+              <w:t>Khalifa</w:t>
+            </w:r>
+          </w:p>
+        </w:tc>
+        <w:tc>
+          <w:tcPr>
+            <w:tcW w:w="1619" w:type="dxa"/>
+          </w:tcPr>
+          <w:p>
+            <w:pPr>
+              <w:rPr>
+                <w:rFonts w:ascii="Calibri" w:eastAsia="Calibri" w:hAnsi="Calibri" w:cs="Arial"/>
+              </w:rPr>
+            </w:pPr>
+          </w:p>
+        </w:tc>
+      </w:tr>
+      <w:tr>
+        <w:tc>
+          <w:tcPr>
+            <w:tcW w:w="6859" w:type="dxa"/>
+            <w:gridSpan w:val="2"/>
+            <w:shd w:val="clear" w:color="auto" w:fill="FDE9D9" w:themeFill="accent6" w:themeFillTint="33"/>
+          </w:tcPr>
+          <w:p>
+            <w:pPr>
+              <w:rPr>
+                <w:b/>
+                <w:bCs/>
+              </w:rPr>
+            </w:pPr>
+            <w:r>
+              <w:rPr>
+                <w:rFonts w:eastAsia="Calibri" w:cs="Arial"/>
+                <w:b/>
+                <w:bCs/>
+              </w:rPr>
+              <w:t>Advisor Name</w:t>
+            </w:r>
+          </w:p>
+        </w:tc>
+        <w:tc>
+          <w:tcPr>
+            <w:tcW w:w="2250" w:type="dxa"/>
+            <w:shd w:val="clear" w:color="auto" w:fill="FDE9D9" w:themeFill="accent6" w:themeFillTint="33"/>
+          </w:tcPr>
+          <w:p>
+            <w:pPr>
+              <w:rPr>
+                <w:b/>
+                <w:bCs/>
+              </w:rPr>
+            </w:pPr>
+            <w:r>
+              <w:rPr>
+                <w:rFonts w:eastAsia="Calibri" w:cs="Arial"/>
+                <w:b/>
+                <w:bCs/>
+              </w:rPr>
+              <w:t>Signature</w:t>
+            </w:r>
+          </w:p>
+        </w:tc>
+        <w:tc>
+          <w:tcPr>
+            <w:tcW w:w="1619" w:type="dxa"/>
+            <w:shd w:val="clear" w:color="auto" w:fill="FDE9D9" w:themeFill="accent6" w:themeFillTint="33"/>
+          </w:tcPr>
+          <w:p>
+            <w:pPr>
+              <w:rPr>
+                <w:b/>
+                <w:bCs/>
+              </w:rPr>
+            </w:pPr>
+            <w:r>
+              <w:rPr>
+                <w:rFonts w:eastAsia="Calibri" w:cs="Arial"/>
+                <w:b/>
+                <w:bCs/>
+              </w:rPr>
+              <w:t>Date</w:t>
+            </w:r>
+          </w:p>
+        </w:tc>
+      </w:tr>
+      <w:tr>
+        <w:tc>
+          <w:tcPr>
+            <w:tcW w:w="6859" w:type="dxa"/>
+            <w:gridSpan w:val="2"/>
+          </w:tcPr>
+          <w:p>
+            <w:pPr>
+              <w:rPr>
+                <w:rFonts w:ascii="Calibri" w:eastAsia="Calibri" w:hAnsi="Calibri" w:cs="Arial"/>
+              </w:rPr>
+            </w:pPr>
+          </w:p>
+        </w:tc>
+        <w:tc>
+          <w:tcPr>
+            <w:tcW w:w="2250" w:type="dxa"/>
+          </w:tcPr>
+          <w:p>
+            <w:pPr>
+              <w:rPr>
+                <w:rFonts w:ascii="Calibri" w:eastAsia="Calibri" w:hAnsi="Calibri" w:cs="Arial"/>
+              </w:rPr>
+            </w:pPr>
+          </w:p>
+        </w:tc>
+        <w:tc>
+          <w:tcPr>
+            <w:tcW w:w="1619" w:type="dxa"/>
+          </w:tcPr>
+          <w:p>
+            <w:pPr>
+              <w:rPr>
+                <w:rFonts w:ascii="Calibri" w:eastAsia="Calibri" w:hAnsi="Calibri" w:cs="Arial"/>
+              </w:rPr>
+            </w:pPr>
+          </w:p>
+        </w:tc>
+      </w:tr>
+    </w:tbl>
     <w:p/>
     <w:p/>
     <w:p>
@@ -83,7 +2583,27 @@
           <w:szCs w:val="28"/>
           <w:lang w:val="en-GB"/>
         </w:rPr>
-        <w:t>2023) with Dr. Mohamed Saleh</w:t>
+        <w:t xml:space="preserve">2023) with </w:t>
+      </w:r>
+      <w:proofErr w:type="spellStart"/>
+      <w:r>
+        <w:rPr>
+          <w:rFonts w:ascii="AppleSystemUIFont" w:hAnsi="AppleSystemUIFont" w:cs="AppleSystemUIFont"/>
+          <w:sz w:val="28"/>
+          <w:szCs w:val="28"/>
+          <w:lang w:val="en-GB"/>
+        </w:rPr>
+        <w:t>Dr.</w:t>
+      </w:r>
+      <w:proofErr w:type="spellEnd"/>
+      <w:r>
+        <w:rPr>
+          <w:rFonts w:ascii="AppleSystemUIFont" w:hAnsi="AppleSystemUIFont" w:cs="AppleSystemUIFont"/>
+          <w:sz w:val="28"/>
+          <w:szCs w:val="28"/>
+          <w:lang w:val="en-GB"/>
+        </w:rPr>
+        <w:t xml:space="preserve"> Mohamed Saleh</w:t>
       </w:r>
     </w:p>
     <w:p>
@@ -642,7 +3162,7 @@
     </w:p>
     <w:p/>
     <w:sectPr>
-      <w:headerReference w:type="default" r:id="rId8"/>
+      <w:headerReference w:type="default" r:id="rId9"/>
       <w:pgSz w:w="11907" w:h="16839" w:code="9"/>
       <w:pgMar w:top="720" w:right="720" w:bottom="720" w:left="720" w:header="720" w:footer="720" w:gutter="0"/>
       <w:cols w:space="720"/>
@@ -718,8 +3238,8 @@
       <w:tblLook w:val="04A0" w:firstRow="1" w:lastRow="0" w:firstColumn="1" w:lastColumn="0" w:noHBand="0" w:noVBand="1"/>
     </w:tblPr>
     <w:tblGrid>
-      <w:gridCol w:w="2476"/>
-      <w:gridCol w:w="8221"/>
+      <w:gridCol w:w="2100"/>
+      <w:gridCol w:w="8597"/>
     </w:tblGrid>
     <w:tr>
       <w:trPr>
@@ -4345,7 +6865,7 @@
   <w:font w:name="Symbol">
     <w:panose1 w:val="05050102010706020507"/>
     <w:charset w:val="02"/>
-    <w:family w:val="decorative"/>
+    <w:family w:val="roman"/>
     <w:pitch w:val="variable"/>
     <w:sig w:usb0="00000000" w:usb1="10000000" w:usb2="00000000" w:usb3="00000000" w:csb0="80000000" w:csb1="00000000"/>
   </w:font>
@@ -4365,21 +6885,21 @@
   </w:font>
   <w:font w:name="Wingdings">
     <w:panose1 w:val="05000000000000000000"/>
-    <w:charset w:val="4D"/>
-    <w:family w:val="decorative"/>
+    <w:charset w:val="02"/>
+    <w:family w:val="auto"/>
     <w:pitch w:val="variable"/>
-    <w:sig w:usb0="00000003" w:usb1="00000000" w:usb2="00000000" w:usb3="00000000" w:csb0="80000001" w:csb1="00000000"/>
+    <w:sig w:usb0="00000000" w:usb1="10000000" w:usb2="00000000" w:usb3="00000000" w:csb0="80000000" w:csb1="00000000"/>
   </w:font>
   <w:font w:name="Calibri">
     <w:panose1 w:val="020F0502020204030204"/>
     <w:charset w:val="00"/>
     <w:family w:val="swiss"/>
     <w:pitch w:val="variable"/>
-    <w:sig w:usb0="E4002EFF" w:usb1="C200247B" w:usb2="00000009" w:usb3="00000000" w:csb0="000001FF" w:csb1="00000000"/>
+    <w:sig w:usb0="E4002EFF" w:usb1="C000247B" w:usb2="00000009" w:usb3="00000000" w:csb0="000001FF" w:csb1="00000000"/>
   </w:font>
   <w:font w:name="AppleSystemUIFont">
     <w:altName w:val="Calibri"/>
-    <w:panose1 w:val="020B0604020202020204"/>
+    <w:panose1 w:val="00000000000000000000"/>
     <w:charset w:val="00"/>
     <w:family w:val="auto"/>
     <w:notTrueType/>
@@ -4412,7 +6932,7 @@
     <w:charset w:val="00"/>
     <w:family w:val="swiss"/>
     <w:pitch w:val="variable"/>
-    <w:sig w:usb0="E4002EFF" w:usb1="C200247B" w:usb2="00000009" w:usb3="00000000" w:csb0="000001FF" w:csb1="00000000"/>
+    <w:sig w:usb0="E4002EFF" w:usb1="C000247B" w:usb2="00000009" w:usb3="00000000" w:csb0="000001FF" w:csb1="00000000"/>
   </w:font>
 </w:fonts>
 </file>
@@ -4438,6 +6958,7 @@
     <w:rsid w:val="001D0E16"/>
     <w:rsid w:val="00345C50"/>
     <w:rsid w:val="00577CAE"/>
+    <w:rsid w:val="005B6101"/>
     <w:rsid w:val="00706FD9"/>
     <w:rsid w:val="00752E4A"/>
     <w:rsid w:val="009A6786"/>

</xml_diff>

<commit_message>
Dates & Meeting No# Done (TASKS LEFT)
</commit_message>
<xml_diff>
--- a/LogBookWeekly/Week10-LogBook.docx
+++ b/LogBookWeekly/Week10-LogBook.docx
@@ -34,6 +34,13 @@
               </w:rPr>
               <w:t xml:space="preserve">Meeting No.: </w:t>
             </w:r>
+            <w:r>
+              <w:rPr>
+                <w:rFonts w:eastAsia="Calibri" w:cs="Arial"/>
+                <w:b/>
+              </w:rPr>
+              <w:t>9</w:t>
+            </w:r>
           </w:p>
         </w:tc>
         <w:tc>
@@ -53,6 +60,28 @@
                 <w:b/>
               </w:rPr>
               <w:t>Date:</w:t>
+            </w:r>
+            <w:r>
+              <w:rPr>
+                <w:rFonts w:eastAsia="Calibri" w:cs="Arial"/>
+                <w:b/>
+              </w:rPr>
+              <w:t>30</w:t>
+            </w:r>
+            <w:r>
+              <w:rPr>
+                <w:rFonts w:eastAsia="Calibri" w:cs="Arial"/>
+                <w:b/>
+                <w:vertAlign w:val="superscript"/>
+              </w:rPr>
+              <w:t>th</w:t>
+            </w:r>
+            <w:r>
+              <w:rPr>
+                <w:rFonts w:eastAsia="Calibri" w:cs="Arial"/>
+                <w:b/>
+              </w:rPr>
+              <w:t xml:space="preserve"> October 2023</w:t>
             </w:r>
           </w:p>
         </w:tc>
@@ -284,7 +313,21 @@
               <w:rPr>
                 <w:rFonts w:ascii="Calibri" w:eastAsia="Calibri" w:hAnsi="Calibri" w:cs="Arial"/>
               </w:rPr>
-              <w:t>Mohamed-Dhia Abdaoui / 202005886</w:t>
+              <w:t xml:space="preserve">Mohamed-Dhia </w:t>
+            </w:r>
+            <w:proofErr w:type="spellStart"/>
+            <w:r>
+              <w:rPr>
+                <w:rFonts w:ascii="Calibri" w:eastAsia="Calibri" w:hAnsi="Calibri" w:cs="Arial"/>
+              </w:rPr>
+              <w:t>Abdaoui</w:t>
+            </w:r>
+            <w:proofErr w:type="spellEnd"/>
+            <w:r>
+              <w:rPr>
+                <w:rFonts w:ascii="Calibri" w:eastAsia="Calibri" w:hAnsi="Calibri" w:cs="Arial"/>
+              </w:rPr>
+              <w:t xml:space="preserve"> / 202005886</w:t>
             </w:r>
           </w:p>
         </w:tc>
@@ -2156,6 +2199,25 @@
                 <w:rFonts w:ascii="Calibri" w:eastAsia="Calibri" w:hAnsi="Calibri" w:cs="Arial"/>
               </w:rPr>
             </w:pPr>
+            <w:r>
+              <w:rPr>
+                <w:rFonts w:ascii="Calibri" w:eastAsia="Calibri" w:hAnsi="Calibri" w:cs="Arial"/>
+              </w:rPr>
+              <w:t>30</w:t>
+            </w:r>
+            <w:r>
+              <w:rPr>
+                <w:rFonts w:ascii="Calibri" w:eastAsia="Calibri" w:hAnsi="Calibri" w:cs="Arial"/>
+                <w:vertAlign w:val="superscript"/>
+              </w:rPr>
+              <w:t>th</w:t>
+            </w:r>
+            <w:r>
+              <w:rPr>
+                <w:rFonts w:ascii="Calibri" w:eastAsia="Calibri" w:hAnsi="Calibri" w:cs="Arial"/>
+              </w:rPr>
+              <w:t xml:space="preserve"> October 2023</w:t>
+            </w:r>
           </w:p>
         </w:tc>
       </w:tr>
@@ -2224,6 +2286,25 @@
                 <w:rFonts w:ascii="Calibri" w:eastAsia="Calibri" w:hAnsi="Calibri" w:cs="Arial"/>
               </w:rPr>
             </w:pPr>
+            <w:r>
+              <w:rPr>
+                <w:rFonts w:ascii="Calibri" w:eastAsia="Calibri" w:hAnsi="Calibri" w:cs="Arial"/>
+              </w:rPr>
+              <w:t>30</w:t>
+            </w:r>
+            <w:r>
+              <w:rPr>
+                <w:rFonts w:ascii="Calibri" w:eastAsia="Calibri" w:hAnsi="Calibri" w:cs="Arial"/>
+                <w:vertAlign w:val="superscript"/>
+              </w:rPr>
+              <w:t>th</w:t>
+            </w:r>
+            <w:r>
+              <w:rPr>
+                <w:rFonts w:ascii="Calibri" w:eastAsia="Calibri" w:hAnsi="Calibri" w:cs="Arial"/>
+              </w:rPr>
+              <w:t xml:space="preserve"> October 2023</w:t>
+            </w:r>
           </w:p>
         </w:tc>
       </w:tr>
@@ -2260,8 +2341,16 @@
               <w:rPr>
                 <w:rFonts w:ascii="Calibri" w:eastAsia="Calibri" w:hAnsi="Calibri" w:cs="Arial"/>
               </w:rPr>
-              <w:t>Mohamed-Dhia Abdaoui</w:t>
-            </w:r>
+              <w:t xml:space="preserve">Mohamed-Dhia </w:t>
+            </w:r>
+            <w:proofErr w:type="spellStart"/>
+            <w:r>
+              <w:rPr>
+                <w:rFonts w:ascii="Calibri" w:eastAsia="Calibri" w:hAnsi="Calibri" w:cs="Arial"/>
+              </w:rPr>
+              <w:t>Abdaoui</w:t>
+            </w:r>
+            <w:proofErr w:type="spellEnd"/>
           </w:p>
         </w:tc>
         <w:tc>
@@ -2278,8 +2367,16 @@
               <w:rPr>
                 <w:rFonts w:ascii="Calibri" w:eastAsia="Calibri" w:hAnsi="Calibri" w:cs="Arial"/>
               </w:rPr>
-              <w:t>Mohamed-Dhia Abdaoui</w:t>
-            </w:r>
+              <w:t xml:space="preserve">Mohamed-Dhia </w:t>
+            </w:r>
+            <w:proofErr w:type="spellStart"/>
+            <w:r>
+              <w:rPr>
+                <w:rFonts w:ascii="Calibri" w:eastAsia="Calibri" w:hAnsi="Calibri" w:cs="Arial"/>
+              </w:rPr>
+              <w:t>Abdaoui</w:t>
+            </w:r>
+            <w:proofErr w:type="spellEnd"/>
           </w:p>
         </w:tc>
         <w:tc>
@@ -2292,6 +2389,25 @@
                 <w:rFonts w:ascii="Calibri" w:eastAsia="Calibri" w:hAnsi="Calibri" w:cs="Arial"/>
               </w:rPr>
             </w:pPr>
+            <w:r>
+              <w:rPr>
+                <w:rFonts w:ascii="Calibri" w:eastAsia="Calibri" w:hAnsi="Calibri" w:cs="Arial"/>
+              </w:rPr>
+              <w:t>30</w:t>
+            </w:r>
+            <w:r>
+              <w:rPr>
+                <w:rFonts w:ascii="Calibri" w:eastAsia="Calibri" w:hAnsi="Calibri" w:cs="Arial"/>
+                <w:vertAlign w:val="superscript"/>
+              </w:rPr>
+              <w:t>th</w:t>
+            </w:r>
+            <w:r>
+              <w:rPr>
+                <w:rFonts w:ascii="Calibri" w:eastAsia="Calibri" w:hAnsi="Calibri" w:cs="Arial"/>
+              </w:rPr>
+              <w:t xml:space="preserve"> October 2023</w:t>
+            </w:r>
           </w:p>
         </w:tc>
       </w:tr>
@@ -2360,6 +2476,25 @@
                 <w:rFonts w:ascii="Calibri" w:eastAsia="Calibri" w:hAnsi="Calibri" w:cs="Arial"/>
               </w:rPr>
             </w:pPr>
+            <w:r>
+              <w:rPr>
+                <w:rFonts w:ascii="Calibri" w:eastAsia="Calibri" w:hAnsi="Calibri" w:cs="Arial"/>
+              </w:rPr>
+              <w:t>30</w:t>
+            </w:r>
+            <w:r>
+              <w:rPr>
+                <w:rFonts w:ascii="Calibri" w:eastAsia="Calibri" w:hAnsi="Calibri" w:cs="Arial"/>
+                <w:vertAlign w:val="superscript"/>
+              </w:rPr>
+              <w:t>th</w:t>
+            </w:r>
+            <w:r>
+              <w:rPr>
+                <w:rFonts w:ascii="Calibri" w:eastAsia="Calibri" w:hAnsi="Calibri" w:cs="Arial"/>
+              </w:rPr>
+              <w:t xml:space="preserve"> October 2023</w:t>
+            </w:r>
           </w:p>
         </w:tc>
       </w:tr>
@@ -2472,7 +2607,6 @@
         </w:tc>
       </w:tr>
     </w:tbl>
-    <w:p/>
     <w:p/>
     <w:p>
       <w:pPr>
@@ -2508,7 +2642,7 @@
           <w:szCs w:val="28"/>
           <w:lang w:val="en-GB"/>
         </w:rPr>
-        <w:t>7</w:t>
+        <w:t>8</w:t>
       </w:r>
       <w:r>
         <w:rPr>
@@ -2553,7 +2687,27 @@
           <w:szCs w:val="28"/>
           <w:lang w:val="en-GB"/>
         </w:rPr>
-        <w:t>2023) with Dr. Mohamed Saleh</w:t>
+        <w:t xml:space="preserve">2023) with </w:t>
+      </w:r>
+      <w:proofErr w:type="spellStart"/>
+      <w:r>
+        <w:rPr>
+          <w:rFonts w:ascii="AppleSystemUIFont" w:hAnsi="AppleSystemUIFont" w:cs="AppleSystemUIFont"/>
+          <w:sz w:val="28"/>
+          <w:szCs w:val="28"/>
+          <w:lang w:val="en-GB"/>
+        </w:rPr>
+        <w:t>Dr.</w:t>
+      </w:r>
+      <w:proofErr w:type="spellEnd"/>
+      <w:r>
+        <w:rPr>
+          <w:rFonts w:ascii="AppleSystemUIFont" w:hAnsi="AppleSystemUIFont" w:cs="AppleSystemUIFont"/>
+          <w:sz w:val="28"/>
+          <w:szCs w:val="28"/>
+          <w:lang w:val="en-GB"/>
+        </w:rPr>
+        <w:t xml:space="preserve"> Mohamed Saleh</w:t>
       </w:r>
     </w:p>
     <w:p>
@@ -6904,18 +7058,22 @@
   <w:rsids>
     <w:rsidRoot w:val="001D0E16"/>
     <w:rsid w:val="000D46BA"/>
+    <w:rsid w:val="000F297E"/>
     <w:rsid w:val="001673C7"/>
     <w:rsid w:val="001D0E16"/>
     <w:rsid w:val="00345C50"/>
     <w:rsid w:val="00577CAE"/>
+    <w:rsid w:val="006347E9"/>
     <w:rsid w:val="00703DB5"/>
     <w:rsid w:val="00706FD9"/>
     <w:rsid w:val="00752E4A"/>
     <w:rsid w:val="009A6786"/>
     <w:rsid w:val="009D14D0"/>
     <w:rsid w:val="00A84F9C"/>
+    <w:rsid w:val="00C16695"/>
     <w:rsid w:val="00E605DB"/>
     <w:rsid w:val="00EF27F6"/>
+    <w:rsid w:val="00F46960"/>
     <w:rsid w:val="00F705D5"/>
   </w:rsids>
   <m:mathPr>

</xml_diff>

<commit_message>
Added Tasks to Weekly LogBooks
Needs last review (Should be submitted to doc on 28th Nov)
</commit_message>
<xml_diff>
--- a/LogBookWeekly/Week10-LogBook.docx
+++ b/LogBookWeekly/Week10-LogBook.docx
@@ -313,21 +313,7 @@
               <w:rPr>
                 <w:rFonts w:ascii="Calibri" w:eastAsia="Calibri" w:hAnsi="Calibri" w:cs="Arial"/>
               </w:rPr>
-              <w:t xml:space="preserve">Mohamed-Dhia </w:t>
-            </w:r>
-            <w:proofErr w:type="spellStart"/>
-            <w:r>
-              <w:rPr>
-                <w:rFonts w:ascii="Calibri" w:eastAsia="Calibri" w:hAnsi="Calibri" w:cs="Arial"/>
-              </w:rPr>
-              <w:t>Abdaoui</w:t>
-            </w:r>
-            <w:proofErr w:type="spellEnd"/>
-            <w:r>
-              <w:rPr>
-                <w:rFonts w:ascii="Calibri" w:eastAsia="Calibri" w:hAnsi="Calibri" w:cs="Arial"/>
-              </w:rPr>
-              <w:t xml:space="preserve"> / 202005886</w:t>
+              <w:t>Mohamed-Dhia Abdaoui / 202005886</w:t>
             </w:r>
           </w:p>
         </w:tc>
@@ -806,6 +792,12 @@
                 <w:rFonts w:ascii="Calibri" w:eastAsia="Calibri" w:hAnsi="Calibri" w:cs="Arial"/>
               </w:rPr>
             </w:pPr>
+            <w:r>
+              <w:rPr>
+                <w:rFonts w:ascii="Calibri" w:eastAsia="Calibri" w:hAnsi="Calibri" w:cs="Arial"/>
+              </w:rPr>
+              <w:t>1</w:t>
+            </w:r>
           </w:p>
         </w:tc>
         <w:tc>
@@ -818,6 +810,12 @@
                 <w:rFonts w:ascii="Calibri" w:eastAsia="Calibri" w:hAnsi="Calibri" w:cs="Arial"/>
               </w:rPr>
             </w:pPr>
+            <w:r>
+              <w:rPr>
+                <w:rFonts w:ascii="Calibri" w:eastAsia="Calibri" w:hAnsi="Calibri" w:cs="Arial"/>
+              </w:rPr>
+              <w:t>Didn’t have meeting due to Holiday</w:t>
+            </w:r>
           </w:p>
         </w:tc>
         <w:tc>
@@ -868,6 +866,12 @@
                 <w:rFonts w:ascii="Calibri" w:eastAsia="Calibri" w:hAnsi="Calibri" w:cs="Arial"/>
               </w:rPr>
             </w:pPr>
+            <w:r>
+              <w:rPr>
+                <w:rFonts w:ascii="Calibri" w:eastAsia="Calibri" w:hAnsi="Calibri" w:cs="Arial"/>
+              </w:rPr>
+              <w:t>2</w:t>
+            </w:r>
           </w:p>
         </w:tc>
         <w:tc>
@@ -880,6 +884,12 @@
                 <w:rFonts w:ascii="Calibri" w:eastAsia="Calibri" w:hAnsi="Calibri" w:cs="Arial"/>
               </w:rPr>
             </w:pPr>
+            <w:r>
+              <w:rPr>
+                <w:rFonts w:ascii="Calibri" w:eastAsia="Calibri" w:hAnsi="Calibri" w:cs="Arial"/>
+              </w:rPr>
+              <w:t>Complete the required previous tasks</w:t>
+            </w:r>
           </w:p>
         </w:tc>
         <w:tc>
@@ -1312,6 +1322,12 @@
                 <w:rFonts w:ascii="Calibri" w:eastAsia="Calibri" w:hAnsi="Calibri" w:cs="Arial"/>
               </w:rPr>
             </w:pPr>
+            <w:r>
+              <w:rPr>
+                <w:rFonts w:ascii="Calibri" w:eastAsia="Calibri" w:hAnsi="Calibri" w:cs="Arial"/>
+              </w:rPr>
+              <w:t>1</w:t>
+            </w:r>
           </w:p>
         </w:tc>
         <w:tc>
@@ -1324,6 +1340,12 @@
                 <w:rFonts w:ascii="Calibri" w:eastAsia="Calibri" w:hAnsi="Calibri" w:cs="Arial"/>
               </w:rPr>
             </w:pPr>
+            <w:r>
+              <w:rPr>
+                <w:rFonts w:ascii="Calibri" w:eastAsia="Calibri" w:hAnsi="Calibri" w:cs="Arial"/>
+              </w:rPr>
+              <w:t xml:space="preserve">Didn’t need a meeting </w:t>
+            </w:r>
           </w:p>
         </w:tc>
         <w:tc>
@@ -1374,6 +1396,12 @@
                 <w:rFonts w:ascii="Calibri" w:eastAsia="Calibri" w:hAnsi="Calibri" w:cs="Arial"/>
               </w:rPr>
             </w:pPr>
+            <w:r>
+              <w:rPr>
+                <w:rFonts w:ascii="Calibri" w:eastAsia="Calibri" w:hAnsi="Calibri" w:cs="Arial"/>
+              </w:rPr>
+              <w:t>2</w:t>
+            </w:r>
           </w:p>
         </w:tc>
         <w:tc>
@@ -1386,6 +1414,12 @@
                 <w:rFonts w:ascii="Calibri" w:eastAsia="Calibri" w:hAnsi="Calibri" w:cs="Arial"/>
               </w:rPr>
             </w:pPr>
+            <w:r>
+              <w:rPr>
+                <w:rFonts w:ascii="Calibri" w:eastAsia="Calibri" w:hAnsi="Calibri" w:cs="Arial"/>
+              </w:rPr>
+              <w:t>Complete writing the Code</w:t>
+            </w:r>
           </w:p>
         </w:tc>
         <w:tc>
@@ -1436,6 +1470,12 @@
                 <w:rFonts w:ascii="Calibri" w:eastAsia="Calibri" w:hAnsi="Calibri" w:cs="Arial"/>
               </w:rPr>
             </w:pPr>
+            <w:r>
+              <w:rPr>
+                <w:rFonts w:ascii="Calibri" w:eastAsia="Calibri" w:hAnsi="Calibri" w:cs="Arial"/>
+              </w:rPr>
+              <w:t>3</w:t>
+            </w:r>
           </w:p>
         </w:tc>
         <w:tc>
@@ -1448,6 +1488,12 @@
                 <w:rFonts w:ascii="Calibri" w:eastAsia="Calibri" w:hAnsi="Calibri" w:cs="Arial"/>
               </w:rPr>
             </w:pPr>
+            <w:r>
+              <w:rPr>
+                <w:rFonts w:ascii="Calibri" w:eastAsia="Calibri" w:hAnsi="Calibri" w:cs="Arial"/>
+              </w:rPr>
+              <w:t>Complete progress in PoC</w:t>
+            </w:r>
           </w:p>
         </w:tc>
         <w:tc>
@@ -2341,16 +2387,8 @@
               <w:rPr>
                 <w:rFonts w:ascii="Calibri" w:eastAsia="Calibri" w:hAnsi="Calibri" w:cs="Arial"/>
               </w:rPr>
-              <w:t xml:space="preserve">Mohamed-Dhia </w:t>
-            </w:r>
-            <w:proofErr w:type="spellStart"/>
-            <w:r>
-              <w:rPr>
-                <w:rFonts w:ascii="Calibri" w:eastAsia="Calibri" w:hAnsi="Calibri" w:cs="Arial"/>
-              </w:rPr>
-              <w:t>Abdaoui</w:t>
-            </w:r>
-            <w:proofErr w:type="spellEnd"/>
+              <w:t>Mohamed-Dhia Abdaoui</w:t>
+            </w:r>
           </w:p>
         </w:tc>
         <w:tc>
@@ -2367,16 +2405,8 @@
               <w:rPr>
                 <w:rFonts w:ascii="Calibri" w:eastAsia="Calibri" w:hAnsi="Calibri" w:cs="Arial"/>
               </w:rPr>
-              <w:t xml:space="preserve">Mohamed-Dhia </w:t>
-            </w:r>
-            <w:proofErr w:type="spellStart"/>
-            <w:r>
-              <w:rPr>
-                <w:rFonts w:ascii="Calibri" w:eastAsia="Calibri" w:hAnsi="Calibri" w:cs="Arial"/>
-              </w:rPr>
-              <w:t>Abdaoui</w:t>
-            </w:r>
-            <w:proofErr w:type="spellEnd"/>
+              <w:t>Mohamed-Dhia Abdaoui</w:t>
+            </w:r>
           </w:p>
         </w:tc>
         <w:tc>
@@ -2642,15 +2672,6 @@
           <w:szCs w:val="28"/>
           <w:lang w:val="en-GB"/>
         </w:rPr>
-        <w:t>8</w:t>
-      </w:r>
-      <w:r>
-        <w:rPr>
-          <w:rFonts w:ascii="AppleSystemUIFont" w:hAnsi="AppleSystemUIFont" w:cs="AppleSystemUIFont"/>
-          <w:sz w:val="28"/>
-          <w:szCs w:val="28"/>
-          <w:lang w:val="en-GB"/>
-        </w:rPr>
         <w:t xml:space="preserve"> (</w:t>
       </w:r>
       <w:r>
@@ -2660,7 +2681,7 @@
           <w:szCs w:val="28"/>
           <w:lang w:val="en-GB"/>
         </w:rPr>
-        <w:t>15</w:t>
+        <w:t>30</w:t>
       </w:r>
       <w:r>
         <w:rPr>
@@ -2687,27 +2708,7 @@
           <w:szCs w:val="28"/>
           <w:lang w:val="en-GB"/>
         </w:rPr>
-        <w:t xml:space="preserve">2023) with </w:t>
-      </w:r>
-      <w:proofErr w:type="spellStart"/>
-      <w:r>
-        <w:rPr>
-          <w:rFonts w:ascii="AppleSystemUIFont" w:hAnsi="AppleSystemUIFont" w:cs="AppleSystemUIFont"/>
-          <w:sz w:val="28"/>
-          <w:szCs w:val="28"/>
-          <w:lang w:val="en-GB"/>
-        </w:rPr>
-        <w:t>Dr.</w:t>
-      </w:r>
-      <w:proofErr w:type="spellEnd"/>
-      <w:r>
-        <w:rPr>
-          <w:rFonts w:ascii="AppleSystemUIFont" w:hAnsi="AppleSystemUIFont" w:cs="AppleSystemUIFont"/>
-          <w:sz w:val="28"/>
-          <w:szCs w:val="28"/>
-          <w:lang w:val="en-GB"/>
-        </w:rPr>
-        <w:t xml:space="preserve"> Mohamed Saleh</w:t>
+        <w:t>2023) with Dr. Mohamed Saleh</w:t>
       </w:r>
     </w:p>
     <w:p>
@@ -3214,9 +3215,21 @@
     <w:p>
       <w:pPr>
         <w:rPr>
+          <w:rFonts w:ascii="AppleSystemUIFont" w:hAnsi="AppleSystemUIFont" w:cs="AppleSystemUIFont"/>
+          <w:sz w:val="28"/>
+          <w:szCs w:val="28"/>
           <w:lang w:val="en-GB"/>
         </w:rPr>
       </w:pPr>
+      <w:r>
+        <w:rPr>
+          <w:rFonts w:ascii="AppleSystemUIFont" w:hAnsi="AppleSystemUIFont" w:cs="AppleSystemUIFont"/>
+          <w:sz w:val="28"/>
+          <w:szCs w:val="28"/>
+          <w:lang w:val="en-GB"/>
+        </w:rPr>
+        <w:t>Our Own Group Meeting</w:t>
+      </w:r>
     </w:p>
     <w:p>
       <w:pPr>
@@ -7062,6 +7075,8 @@
     <w:rsid w:val="001673C7"/>
     <w:rsid w:val="001D0E16"/>
     <w:rsid w:val="00345C50"/>
+    <w:rsid w:val="00425CF8"/>
+    <w:rsid w:val="004658A7"/>
     <w:rsid w:val="00577CAE"/>
     <w:rsid w:val="006347E9"/>
     <w:rsid w:val="00703DB5"/>
@@ -7071,10 +7086,12 @@
     <w:rsid w:val="009D14D0"/>
     <w:rsid w:val="00A84F9C"/>
     <w:rsid w:val="00C16695"/>
+    <w:rsid w:val="00D27BFE"/>
     <w:rsid w:val="00E605DB"/>
     <w:rsid w:val="00EF27F6"/>
     <w:rsid w:val="00F46960"/>
     <w:rsid w:val="00F705D5"/>
+    <w:rsid w:val="00FD62A6"/>
   </w:rsids>
   <m:mathPr>
     <m:mathFont m:val="Cambria Math"/>

</xml_diff>